<commit_message>
removed scroll bar, progress in report
</commit_message>
<xml_diff>
--- a/project report.docx
+++ b/project report.docx
@@ -560,14 +560,7 @@
           <w:sz w:val="28"/>
           <w:szCs w:val="28"/>
         </w:rPr>
-        <w:t>Subject</w:t>
-      </w:r>
-      <w:r>
-        <w:rPr>
-          <w:sz w:val="28"/>
-          <w:szCs w:val="28"/>
-        </w:rPr>
-        <w:t xml:space="preserve"> </w:t>
+        <w:t xml:space="preserve">Subject </w:t>
       </w:r>
       <w:r>
         <w:rPr>
@@ -581,14 +574,7 @@
           <w:sz w:val="28"/>
           <w:szCs w:val="28"/>
         </w:rPr>
-        <w:t xml:space="preserve"> </w:t>
-      </w:r>
-      <w:r>
-        <w:rPr>
-          <w:sz w:val="28"/>
-          <w:szCs w:val="28"/>
-        </w:rPr>
-        <w:t>FEE-I(22CS004)</w:t>
+        <w:t xml:space="preserve"> FEE-I(22CS004)</w:t>
       </w:r>
     </w:p>
     <w:p/>
@@ -842,7 +828,11 @@
     </w:p>
     <w:p/>
     <w:p/>
-    <w:p/>
+    <w:p>
+      <w:pPr>
+        <w:jc w:val="center"/>
+      </w:pPr>
+    </w:p>
     <w:p>
       <w:pPr>
         <w:jc w:val="center"/>
@@ -1530,14 +1520,7 @@
                 <w:sz w:val="28"/>
                 <w:szCs w:val="28"/>
               </w:rPr>
-              <w:t xml:space="preserve">Project </w:t>
-            </w:r>
-            <w:r>
-              <w:rPr>
-                <w:sz w:val="28"/>
-                <w:szCs w:val="28"/>
-              </w:rPr>
-              <w:t>Advantages</w:t>
+              <w:t>Project Advantages</w:t>
             </w:r>
           </w:p>
         </w:tc>
@@ -1878,15 +1861,3515 @@
       </w:tr>
     </w:tbl>
     <w:p/>
-    <w:p>
-      <w:pPr>
-        <w:jc w:val="center"/>
-      </w:pPr>
-    </w:p>
-    <w:p>
-      <w:pPr>
-        <w:jc w:val="center"/>
-      </w:pPr>
+    <w:p/>
+    <w:p>
+      <w:pPr>
+        <w:jc w:val="center"/>
+        <w:rPr>
+          <w:b/>
+          <w:bCs/>
+          <w:sz w:val="28"/>
+          <w:szCs w:val="28"/>
+          <w:u w:val="single"/>
+        </w:rPr>
+      </w:pPr>
+      <w:r>
+        <w:rPr>
+          <w:b/>
+          <w:bCs/>
+          <w:sz w:val="28"/>
+          <w:szCs w:val="28"/>
+          <w:u w:val="single"/>
+        </w:rPr>
+        <w:lastRenderedPageBreak/>
+        <w:t>Introduction</w:t>
+      </w:r>
+    </w:p>
+    <w:p>
+      <w:pPr>
+        <w:jc w:val="center"/>
+        <w:rPr>
+          <w:sz w:val="28"/>
+          <w:szCs w:val="28"/>
+        </w:rPr>
+      </w:pPr>
+    </w:p>
+    <w:p>
+      <w:pPr>
+        <w:jc w:val="center"/>
+        <w:rPr>
+          <w:sz w:val="28"/>
+          <w:szCs w:val="28"/>
+        </w:rPr>
+      </w:pPr>
+    </w:p>
+    <w:p>
+      <w:pPr>
+        <w:jc w:val="center"/>
+        <w:rPr>
+          <w:sz w:val="28"/>
+          <w:szCs w:val="28"/>
+        </w:rPr>
+      </w:pPr>
+    </w:p>
+    <w:p>
+      <w:pPr>
+        <w:jc w:val="center"/>
+        <w:rPr>
+          <w:sz w:val="28"/>
+          <w:szCs w:val="28"/>
+        </w:rPr>
+      </w:pPr>
+    </w:p>
+    <w:p>
+      <w:pPr>
+        <w:jc w:val="center"/>
+        <w:rPr>
+          <w:sz w:val="28"/>
+          <w:szCs w:val="28"/>
+        </w:rPr>
+      </w:pPr>
+    </w:p>
+    <w:p>
+      <w:pPr>
+        <w:jc w:val="center"/>
+        <w:rPr>
+          <w:sz w:val="28"/>
+          <w:szCs w:val="28"/>
+        </w:rPr>
+      </w:pPr>
+    </w:p>
+    <w:p>
+      <w:pPr>
+        <w:jc w:val="center"/>
+        <w:rPr>
+          <w:sz w:val="28"/>
+          <w:szCs w:val="28"/>
+        </w:rPr>
+      </w:pPr>
+    </w:p>
+    <w:p>
+      <w:pPr>
+        <w:jc w:val="center"/>
+        <w:rPr>
+          <w:sz w:val="28"/>
+          <w:szCs w:val="28"/>
+        </w:rPr>
+      </w:pPr>
+    </w:p>
+    <w:p>
+      <w:pPr>
+        <w:jc w:val="center"/>
+        <w:rPr>
+          <w:sz w:val="28"/>
+          <w:szCs w:val="28"/>
+        </w:rPr>
+      </w:pPr>
+    </w:p>
+    <w:p>
+      <w:pPr>
+        <w:jc w:val="center"/>
+        <w:rPr>
+          <w:sz w:val="28"/>
+          <w:szCs w:val="28"/>
+        </w:rPr>
+      </w:pPr>
+    </w:p>
+    <w:p>
+      <w:pPr>
+        <w:jc w:val="center"/>
+        <w:rPr>
+          <w:sz w:val="28"/>
+          <w:szCs w:val="28"/>
+        </w:rPr>
+      </w:pPr>
+    </w:p>
+    <w:p>
+      <w:pPr>
+        <w:jc w:val="center"/>
+        <w:rPr>
+          <w:sz w:val="28"/>
+          <w:szCs w:val="28"/>
+        </w:rPr>
+      </w:pPr>
+    </w:p>
+    <w:p>
+      <w:pPr>
+        <w:jc w:val="center"/>
+        <w:rPr>
+          <w:sz w:val="28"/>
+          <w:szCs w:val="28"/>
+        </w:rPr>
+      </w:pPr>
+    </w:p>
+    <w:p>
+      <w:pPr>
+        <w:jc w:val="center"/>
+        <w:rPr>
+          <w:sz w:val="28"/>
+          <w:szCs w:val="28"/>
+        </w:rPr>
+      </w:pPr>
+    </w:p>
+    <w:p>
+      <w:pPr>
+        <w:jc w:val="center"/>
+        <w:rPr>
+          <w:sz w:val="28"/>
+          <w:szCs w:val="28"/>
+        </w:rPr>
+      </w:pPr>
+    </w:p>
+    <w:p>
+      <w:pPr>
+        <w:jc w:val="center"/>
+        <w:rPr>
+          <w:sz w:val="28"/>
+          <w:szCs w:val="28"/>
+        </w:rPr>
+      </w:pPr>
+    </w:p>
+    <w:p>
+      <w:pPr>
+        <w:jc w:val="center"/>
+        <w:rPr>
+          <w:sz w:val="28"/>
+          <w:szCs w:val="28"/>
+        </w:rPr>
+      </w:pPr>
+    </w:p>
+    <w:p>
+      <w:pPr>
+        <w:jc w:val="center"/>
+        <w:rPr>
+          <w:sz w:val="28"/>
+          <w:szCs w:val="28"/>
+        </w:rPr>
+      </w:pPr>
+    </w:p>
+    <w:p>
+      <w:pPr>
+        <w:jc w:val="center"/>
+        <w:rPr>
+          <w:sz w:val="28"/>
+          <w:szCs w:val="28"/>
+        </w:rPr>
+      </w:pPr>
+    </w:p>
+    <w:p>
+      <w:pPr>
+        <w:jc w:val="center"/>
+        <w:rPr>
+          <w:sz w:val="28"/>
+          <w:szCs w:val="28"/>
+        </w:rPr>
+      </w:pPr>
+    </w:p>
+    <w:p>
+      <w:pPr>
+        <w:jc w:val="center"/>
+        <w:rPr>
+          <w:sz w:val="28"/>
+          <w:szCs w:val="28"/>
+        </w:rPr>
+      </w:pPr>
+    </w:p>
+    <w:p>
+      <w:pPr>
+        <w:jc w:val="center"/>
+        <w:rPr>
+          <w:sz w:val="28"/>
+          <w:szCs w:val="28"/>
+        </w:rPr>
+      </w:pPr>
+    </w:p>
+    <w:p>
+      <w:pPr>
+        <w:jc w:val="center"/>
+        <w:rPr>
+          <w:sz w:val="28"/>
+          <w:szCs w:val="28"/>
+        </w:rPr>
+      </w:pPr>
+    </w:p>
+    <w:p>
+      <w:pPr>
+        <w:jc w:val="center"/>
+        <w:rPr>
+          <w:sz w:val="28"/>
+          <w:szCs w:val="28"/>
+        </w:rPr>
+      </w:pPr>
+    </w:p>
+    <w:p>
+      <w:pPr>
+        <w:jc w:val="center"/>
+        <w:rPr>
+          <w:sz w:val="28"/>
+          <w:szCs w:val="28"/>
+        </w:rPr>
+      </w:pPr>
+    </w:p>
+    <w:p>
+      <w:pPr>
+        <w:jc w:val="center"/>
+        <w:rPr>
+          <w:sz w:val="28"/>
+          <w:szCs w:val="28"/>
+        </w:rPr>
+      </w:pPr>
+    </w:p>
+    <w:p>
+      <w:pPr>
+        <w:jc w:val="center"/>
+        <w:rPr>
+          <w:sz w:val="28"/>
+          <w:szCs w:val="28"/>
+        </w:rPr>
+      </w:pPr>
+    </w:p>
+    <w:p>
+      <w:pPr>
+        <w:jc w:val="center"/>
+        <w:rPr>
+          <w:sz w:val="28"/>
+          <w:szCs w:val="28"/>
+        </w:rPr>
+      </w:pPr>
+    </w:p>
+    <w:p>
+      <w:pPr>
+        <w:jc w:val="center"/>
+        <w:rPr>
+          <w:sz w:val="28"/>
+          <w:szCs w:val="28"/>
+        </w:rPr>
+      </w:pPr>
+    </w:p>
+    <w:p>
+      <w:pPr>
+        <w:jc w:val="center"/>
+        <w:rPr>
+          <w:sz w:val="28"/>
+          <w:szCs w:val="28"/>
+        </w:rPr>
+      </w:pPr>
+    </w:p>
+    <w:p>
+      <w:pPr>
+        <w:jc w:val="center"/>
+        <w:rPr>
+          <w:sz w:val="28"/>
+          <w:szCs w:val="28"/>
+        </w:rPr>
+      </w:pPr>
+    </w:p>
+    <w:p>
+      <w:pPr>
+        <w:jc w:val="center"/>
+        <w:rPr>
+          <w:sz w:val="28"/>
+          <w:szCs w:val="28"/>
+        </w:rPr>
+      </w:pPr>
+    </w:p>
+    <w:p>
+      <w:pPr>
+        <w:jc w:val="center"/>
+        <w:rPr>
+          <w:sz w:val="28"/>
+          <w:szCs w:val="28"/>
+        </w:rPr>
+      </w:pPr>
+    </w:p>
+    <w:p>
+      <w:pPr>
+        <w:jc w:val="center"/>
+        <w:rPr>
+          <w:sz w:val="28"/>
+          <w:szCs w:val="28"/>
+        </w:rPr>
+      </w:pPr>
+    </w:p>
+    <w:p>
+      <w:pPr>
+        <w:jc w:val="center"/>
+        <w:rPr>
+          <w:sz w:val="28"/>
+          <w:szCs w:val="28"/>
+        </w:rPr>
+      </w:pPr>
+    </w:p>
+    <w:p>
+      <w:pPr>
+        <w:jc w:val="center"/>
+        <w:rPr>
+          <w:sz w:val="28"/>
+          <w:szCs w:val="28"/>
+        </w:rPr>
+      </w:pPr>
+    </w:p>
+    <w:p>
+      <w:pPr>
+        <w:jc w:val="center"/>
+        <w:rPr>
+          <w:sz w:val="28"/>
+          <w:szCs w:val="28"/>
+        </w:rPr>
+      </w:pPr>
+    </w:p>
+    <w:p>
+      <w:pPr>
+        <w:jc w:val="center"/>
+        <w:rPr>
+          <w:sz w:val="28"/>
+          <w:szCs w:val="28"/>
+        </w:rPr>
+      </w:pPr>
+    </w:p>
+    <w:p>
+      <w:pPr>
+        <w:jc w:val="center"/>
+        <w:rPr>
+          <w:sz w:val="28"/>
+          <w:szCs w:val="28"/>
+        </w:rPr>
+      </w:pPr>
+    </w:p>
+    <w:p>
+      <w:pPr>
+        <w:jc w:val="center"/>
+        <w:rPr>
+          <w:b/>
+          <w:bCs/>
+          <w:sz w:val="28"/>
+          <w:szCs w:val="28"/>
+          <w:u w:val="single"/>
+        </w:rPr>
+      </w:pPr>
+      <w:r>
+        <w:rPr>
+          <w:b/>
+          <w:bCs/>
+          <w:sz w:val="28"/>
+          <w:szCs w:val="28"/>
+          <w:u w:val="single"/>
+        </w:rPr>
+        <w:lastRenderedPageBreak/>
+        <w:t>Problem Statement</w:t>
+      </w:r>
+    </w:p>
+    <w:p>
+      <w:pPr>
+        <w:jc w:val="center"/>
+        <w:rPr>
+          <w:b/>
+          <w:bCs/>
+          <w:sz w:val="28"/>
+          <w:szCs w:val="28"/>
+          <w:u w:val="single"/>
+        </w:rPr>
+      </w:pPr>
+    </w:p>
+    <w:p>
+      <w:pPr>
+        <w:jc w:val="center"/>
+        <w:rPr>
+          <w:b/>
+          <w:bCs/>
+          <w:sz w:val="28"/>
+          <w:szCs w:val="28"/>
+          <w:u w:val="single"/>
+        </w:rPr>
+      </w:pPr>
+    </w:p>
+    <w:p>
+      <w:pPr>
+        <w:jc w:val="center"/>
+        <w:rPr>
+          <w:b/>
+          <w:bCs/>
+          <w:sz w:val="28"/>
+          <w:szCs w:val="28"/>
+          <w:u w:val="single"/>
+        </w:rPr>
+      </w:pPr>
+    </w:p>
+    <w:p>
+      <w:pPr>
+        <w:jc w:val="center"/>
+        <w:rPr>
+          <w:b/>
+          <w:bCs/>
+          <w:sz w:val="28"/>
+          <w:szCs w:val="28"/>
+          <w:u w:val="single"/>
+        </w:rPr>
+      </w:pPr>
+    </w:p>
+    <w:p>
+      <w:pPr>
+        <w:jc w:val="center"/>
+        <w:rPr>
+          <w:b/>
+          <w:bCs/>
+          <w:sz w:val="28"/>
+          <w:szCs w:val="28"/>
+          <w:u w:val="single"/>
+        </w:rPr>
+      </w:pPr>
+    </w:p>
+    <w:p>
+      <w:pPr>
+        <w:jc w:val="center"/>
+        <w:rPr>
+          <w:b/>
+          <w:bCs/>
+          <w:sz w:val="28"/>
+          <w:szCs w:val="28"/>
+          <w:u w:val="single"/>
+        </w:rPr>
+      </w:pPr>
+    </w:p>
+    <w:p>
+      <w:pPr>
+        <w:jc w:val="center"/>
+        <w:rPr>
+          <w:b/>
+          <w:bCs/>
+          <w:sz w:val="28"/>
+          <w:szCs w:val="28"/>
+          <w:u w:val="single"/>
+        </w:rPr>
+      </w:pPr>
+    </w:p>
+    <w:p>
+      <w:pPr>
+        <w:jc w:val="center"/>
+        <w:rPr>
+          <w:b/>
+          <w:bCs/>
+          <w:sz w:val="28"/>
+          <w:szCs w:val="28"/>
+          <w:u w:val="single"/>
+        </w:rPr>
+      </w:pPr>
+    </w:p>
+    <w:p>
+      <w:pPr>
+        <w:jc w:val="center"/>
+        <w:rPr>
+          <w:b/>
+          <w:bCs/>
+          <w:sz w:val="28"/>
+          <w:szCs w:val="28"/>
+          <w:u w:val="single"/>
+        </w:rPr>
+      </w:pPr>
+    </w:p>
+    <w:p>
+      <w:pPr>
+        <w:jc w:val="center"/>
+        <w:rPr>
+          <w:b/>
+          <w:bCs/>
+          <w:sz w:val="28"/>
+          <w:szCs w:val="28"/>
+          <w:u w:val="single"/>
+        </w:rPr>
+      </w:pPr>
+    </w:p>
+    <w:p>
+      <w:pPr>
+        <w:jc w:val="center"/>
+        <w:rPr>
+          <w:b/>
+          <w:bCs/>
+          <w:sz w:val="28"/>
+          <w:szCs w:val="28"/>
+          <w:u w:val="single"/>
+        </w:rPr>
+      </w:pPr>
+    </w:p>
+    <w:p>
+      <w:pPr>
+        <w:jc w:val="center"/>
+        <w:rPr>
+          <w:b/>
+          <w:bCs/>
+          <w:sz w:val="28"/>
+          <w:szCs w:val="28"/>
+          <w:u w:val="single"/>
+        </w:rPr>
+      </w:pPr>
+    </w:p>
+    <w:p>
+      <w:pPr>
+        <w:jc w:val="center"/>
+        <w:rPr>
+          <w:b/>
+          <w:bCs/>
+          <w:sz w:val="28"/>
+          <w:szCs w:val="28"/>
+          <w:u w:val="single"/>
+        </w:rPr>
+      </w:pPr>
+    </w:p>
+    <w:p>
+      <w:pPr>
+        <w:jc w:val="center"/>
+        <w:rPr>
+          <w:b/>
+          <w:bCs/>
+          <w:sz w:val="28"/>
+          <w:szCs w:val="28"/>
+          <w:u w:val="single"/>
+        </w:rPr>
+      </w:pPr>
+    </w:p>
+    <w:p>
+      <w:pPr>
+        <w:jc w:val="center"/>
+        <w:rPr>
+          <w:b/>
+          <w:bCs/>
+          <w:sz w:val="28"/>
+          <w:szCs w:val="28"/>
+          <w:u w:val="single"/>
+        </w:rPr>
+      </w:pPr>
+    </w:p>
+    <w:p>
+      <w:pPr>
+        <w:jc w:val="center"/>
+        <w:rPr>
+          <w:b/>
+          <w:bCs/>
+          <w:sz w:val="28"/>
+          <w:szCs w:val="28"/>
+          <w:u w:val="single"/>
+        </w:rPr>
+      </w:pPr>
+    </w:p>
+    <w:p>
+      <w:pPr>
+        <w:jc w:val="center"/>
+        <w:rPr>
+          <w:b/>
+          <w:bCs/>
+          <w:sz w:val="28"/>
+          <w:szCs w:val="28"/>
+          <w:u w:val="single"/>
+        </w:rPr>
+      </w:pPr>
+    </w:p>
+    <w:p>
+      <w:pPr>
+        <w:jc w:val="center"/>
+        <w:rPr>
+          <w:b/>
+          <w:bCs/>
+          <w:sz w:val="28"/>
+          <w:szCs w:val="28"/>
+          <w:u w:val="single"/>
+        </w:rPr>
+      </w:pPr>
+    </w:p>
+    <w:p>
+      <w:pPr>
+        <w:jc w:val="center"/>
+        <w:rPr>
+          <w:b/>
+          <w:bCs/>
+          <w:sz w:val="28"/>
+          <w:szCs w:val="28"/>
+          <w:u w:val="single"/>
+        </w:rPr>
+      </w:pPr>
+    </w:p>
+    <w:p>
+      <w:pPr>
+        <w:jc w:val="center"/>
+        <w:rPr>
+          <w:b/>
+          <w:bCs/>
+          <w:sz w:val="28"/>
+          <w:szCs w:val="28"/>
+          <w:u w:val="single"/>
+        </w:rPr>
+      </w:pPr>
+    </w:p>
+    <w:p>
+      <w:pPr>
+        <w:jc w:val="center"/>
+        <w:rPr>
+          <w:b/>
+          <w:bCs/>
+          <w:sz w:val="28"/>
+          <w:szCs w:val="28"/>
+          <w:u w:val="single"/>
+        </w:rPr>
+      </w:pPr>
+    </w:p>
+    <w:p>
+      <w:pPr>
+        <w:jc w:val="center"/>
+        <w:rPr>
+          <w:b/>
+          <w:bCs/>
+          <w:sz w:val="28"/>
+          <w:szCs w:val="28"/>
+          <w:u w:val="single"/>
+        </w:rPr>
+      </w:pPr>
+    </w:p>
+    <w:p>
+      <w:pPr>
+        <w:jc w:val="center"/>
+        <w:rPr>
+          <w:b/>
+          <w:bCs/>
+          <w:sz w:val="28"/>
+          <w:szCs w:val="28"/>
+          <w:u w:val="single"/>
+        </w:rPr>
+      </w:pPr>
+    </w:p>
+    <w:p>
+      <w:pPr>
+        <w:jc w:val="center"/>
+        <w:rPr>
+          <w:b/>
+          <w:bCs/>
+          <w:sz w:val="28"/>
+          <w:szCs w:val="28"/>
+          <w:u w:val="single"/>
+        </w:rPr>
+      </w:pPr>
+    </w:p>
+    <w:p>
+      <w:pPr>
+        <w:jc w:val="center"/>
+        <w:rPr>
+          <w:b/>
+          <w:bCs/>
+          <w:sz w:val="28"/>
+          <w:szCs w:val="28"/>
+          <w:u w:val="single"/>
+        </w:rPr>
+      </w:pPr>
+    </w:p>
+    <w:p>
+      <w:pPr>
+        <w:jc w:val="center"/>
+        <w:rPr>
+          <w:b/>
+          <w:bCs/>
+          <w:sz w:val="28"/>
+          <w:szCs w:val="28"/>
+          <w:u w:val="single"/>
+        </w:rPr>
+      </w:pPr>
+    </w:p>
+    <w:p>
+      <w:pPr>
+        <w:jc w:val="center"/>
+        <w:rPr>
+          <w:b/>
+          <w:bCs/>
+          <w:sz w:val="28"/>
+          <w:szCs w:val="28"/>
+          <w:u w:val="single"/>
+        </w:rPr>
+      </w:pPr>
+    </w:p>
+    <w:p>
+      <w:pPr>
+        <w:jc w:val="center"/>
+        <w:rPr>
+          <w:b/>
+          <w:bCs/>
+          <w:sz w:val="28"/>
+          <w:szCs w:val="28"/>
+          <w:u w:val="single"/>
+        </w:rPr>
+      </w:pPr>
+    </w:p>
+    <w:p>
+      <w:pPr>
+        <w:jc w:val="center"/>
+        <w:rPr>
+          <w:b/>
+          <w:bCs/>
+          <w:sz w:val="28"/>
+          <w:szCs w:val="28"/>
+          <w:u w:val="single"/>
+        </w:rPr>
+      </w:pPr>
+    </w:p>
+    <w:p>
+      <w:pPr>
+        <w:jc w:val="center"/>
+        <w:rPr>
+          <w:b/>
+          <w:bCs/>
+          <w:sz w:val="28"/>
+          <w:szCs w:val="28"/>
+          <w:u w:val="single"/>
+        </w:rPr>
+      </w:pPr>
+    </w:p>
+    <w:p>
+      <w:pPr>
+        <w:jc w:val="center"/>
+        <w:rPr>
+          <w:b/>
+          <w:bCs/>
+          <w:sz w:val="28"/>
+          <w:szCs w:val="28"/>
+          <w:u w:val="single"/>
+        </w:rPr>
+      </w:pPr>
+    </w:p>
+    <w:p>
+      <w:pPr>
+        <w:jc w:val="center"/>
+        <w:rPr>
+          <w:b/>
+          <w:bCs/>
+          <w:sz w:val="28"/>
+          <w:szCs w:val="28"/>
+          <w:u w:val="single"/>
+        </w:rPr>
+      </w:pPr>
+    </w:p>
+    <w:p>
+      <w:pPr>
+        <w:jc w:val="center"/>
+        <w:rPr>
+          <w:b/>
+          <w:bCs/>
+          <w:sz w:val="28"/>
+          <w:szCs w:val="28"/>
+          <w:u w:val="single"/>
+        </w:rPr>
+      </w:pPr>
+    </w:p>
+    <w:p>
+      <w:pPr>
+        <w:jc w:val="center"/>
+        <w:rPr>
+          <w:b/>
+          <w:bCs/>
+          <w:sz w:val="28"/>
+          <w:szCs w:val="28"/>
+          <w:u w:val="single"/>
+        </w:rPr>
+      </w:pPr>
+    </w:p>
+    <w:p>
+      <w:pPr>
+        <w:jc w:val="center"/>
+        <w:rPr>
+          <w:b/>
+          <w:bCs/>
+          <w:sz w:val="28"/>
+          <w:szCs w:val="28"/>
+          <w:u w:val="single"/>
+        </w:rPr>
+      </w:pPr>
+    </w:p>
+    <w:p>
+      <w:pPr>
+        <w:jc w:val="center"/>
+        <w:rPr>
+          <w:b/>
+          <w:bCs/>
+          <w:sz w:val="28"/>
+          <w:szCs w:val="28"/>
+          <w:u w:val="single"/>
+        </w:rPr>
+      </w:pPr>
+    </w:p>
+    <w:p>
+      <w:pPr>
+        <w:jc w:val="center"/>
+        <w:rPr>
+          <w:b/>
+          <w:bCs/>
+          <w:sz w:val="28"/>
+          <w:szCs w:val="28"/>
+          <w:u w:val="single"/>
+        </w:rPr>
+      </w:pPr>
+    </w:p>
+    <w:p>
+      <w:pPr>
+        <w:jc w:val="center"/>
+        <w:rPr>
+          <w:b/>
+          <w:bCs/>
+          <w:sz w:val="28"/>
+          <w:szCs w:val="28"/>
+          <w:u w:val="single"/>
+        </w:rPr>
+      </w:pPr>
+    </w:p>
+    <w:p>
+      <w:pPr>
+        <w:jc w:val="center"/>
+        <w:rPr>
+          <w:b/>
+          <w:bCs/>
+          <w:sz w:val="28"/>
+          <w:szCs w:val="28"/>
+          <w:u w:val="single"/>
+        </w:rPr>
+      </w:pPr>
+    </w:p>
+    <w:p>
+      <w:pPr>
+        <w:jc w:val="center"/>
+        <w:rPr>
+          <w:b/>
+          <w:bCs/>
+          <w:sz w:val="28"/>
+          <w:szCs w:val="28"/>
+          <w:u w:val="single"/>
+        </w:rPr>
+      </w:pPr>
+      <w:r>
+        <w:rPr>
+          <w:b/>
+          <w:bCs/>
+          <w:sz w:val="28"/>
+          <w:szCs w:val="28"/>
+          <w:u w:val="single"/>
+        </w:rPr>
+        <w:lastRenderedPageBreak/>
+        <w:t>Technical Details</w:t>
+      </w:r>
+    </w:p>
+    <w:p>
+      <w:pPr>
+        <w:jc w:val="center"/>
+        <w:rPr>
+          <w:b/>
+          <w:bCs/>
+          <w:sz w:val="28"/>
+          <w:szCs w:val="28"/>
+          <w:u w:val="single"/>
+        </w:rPr>
+      </w:pPr>
+    </w:p>
+    <w:p>
+      <w:pPr>
+        <w:jc w:val="center"/>
+        <w:rPr>
+          <w:b/>
+          <w:bCs/>
+          <w:sz w:val="28"/>
+          <w:szCs w:val="28"/>
+          <w:u w:val="single"/>
+        </w:rPr>
+      </w:pPr>
+    </w:p>
+    <w:p>
+      <w:pPr>
+        <w:jc w:val="center"/>
+        <w:rPr>
+          <w:b/>
+          <w:bCs/>
+          <w:sz w:val="28"/>
+          <w:szCs w:val="28"/>
+          <w:u w:val="single"/>
+        </w:rPr>
+      </w:pPr>
+    </w:p>
+    <w:p>
+      <w:pPr>
+        <w:jc w:val="center"/>
+        <w:rPr>
+          <w:b/>
+          <w:bCs/>
+          <w:sz w:val="28"/>
+          <w:szCs w:val="28"/>
+          <w:u w:val="single"/>
+        </w:rPr>
+      </w:pPr>
+    </w:p>
+    <w:p>
+      <w:pPr>
+        <w:jc w:val="center"/>
+        <w:rPr>
+          <w:b/>
+          <w:bCs/>
+          <w:sz w:val="28"/>
+          <w:szCs w:val="28"/>
+          <w:u w:val="single"/>
+        </w:rPr>
+      </w:pPr>
+    </w:p>
+    <w:p>
+      <w:pPr>
+        <w:jc w:val="center"/>
+        <w:rPr>
+          <w:b/>
+          <w:bCs/>
+          <w:sz w:val="28"/>
+          <w:szCs w:val="28"/>
+          <w:u w:val="single"/>
+        </w:rPr>
+      </w:pPr>
+    </w:p>
+    <w:p>
+      <w:pPr>
+        <w:jc w:val="center"/>
+        <w:rPr>
+          <w:b/>
+          <w:bCs/>
+          <w:sz w:val="28"/>
+          <w:szCs w:val="28"/>
+          <w:u w:val="single"/>
+        </w:rPr>
+      </w:pPr>
+    </w:p>
+    <w:p>
+      <w:pPr>
+        <w:jc w:val="center"/>
+        <w:rPr>
+          <w:b/>
+          <w:bCs/>
+          <w:sz w:val="28"/>
+          <w:szCs w:val="28"/>
+          <w:u w:val="single"/>
+        </w:rPr>
+      </w:pPr>
+    </w:p>
+    <w:p>
+      <w:pPr>
+        <w:jc w:val="center"/>
+        <w:rPr>
+          <w:b/>
+          <w:bCs/>
+          <w:sz w:val="28"/>
+          <w:szCs w:val="28"/>
+          <w:u w:val="single"/>
+        </w:rPr>
+      </w:pPr>
+    </w:p>
+    <w:p>
+      <w:pPr>
+        <w:jc w:val="center"/>
+        <w:rPr>
+          <w:b/>
+          <w:bCs/>
+          <w:sz w:val="28"/>
+          <w:szCs w:val="28"/>
+          <w:u w:val="single"/>
+        </w:rPr>
+      </w:pPr>
+    </w:p>
+    <w:p>
+      <w:pPr>
+        <w:jc w:val="center"/>
+        <w:rPr>
+          <w:b/>
+          <w:bCs/>
+          <w:sz w:val="28"/>
+          <w:szCs w:val="28"/>
+          <w:u w:val="single"/>
+        </w:rPr>
+      </w:pPr>
+    </w:p>
+    <w:p>
+      <w:pPr>
+        <w:jc w:val="center"/>
+        <w:rPr>
+          <w:b/>
+          <w:bCs/>
+          <w:sz w:val="28"/>
+          <w:szCs w:val="28"/>
+          <w:u w:val="single"/>
+        </w:rPr>
+      </w:pPr>
+    </w:p>
+    <w:p>
+      <w:pPr>
+        <w:jc w:val="center"/>
+        <w:rPr>
+          <w:b/>
+          <w:bCs/>
+          <w:sz w:val="28"/>
+          <w:szCs w:val="28"/>
+          <w:u w:val="single"/>
+        </w:rPr>
+      </w:pPr>
+    </w:p>
+    <w:p>
+      <w:pPr>
+        <w:jc w:val="center"/>
+        <w:rPr>
+          <w:b/>
+          <w:bCs/>
+          <w:sz w:val="28"/>
+          <w:szCs w:val="28"/>
+          <w:u w:val="single"/>
+        </w:rPr>
+      </w:pPr>
+    </w:p>
+    <w:p>
+      <w:pPr>
+        <w:jc w:val="center"/>
+        <w:rPr>
+          <w:b/>
+          <w:bCs/>
+          <w:sz w:val="28"/>
+          <w:szCs w:val="28"/>
+          <w:u w:val="single"/>
+        </w:rPr>
+      </w:pPr>
+    </w:p>
+    <w:p>
+      <w:pPr>
+        <w:jc w:val="center"/>
+        <w:rPr>
+          <w:b/>
+          <w:bCs/>
+          <w:sz w:val="28"/>
+          <w:szCs w:val="28"/>
+          <w:u w:val="single"/>
+        </w:rPr>
+      </w:pPr>
+    </w:p>
+    <w:p>
+      <w:pPr>
+        <w:jc w:val="center"/>
+        <w:rPr>
+          <w:b/>
+          <w:bCs/>
+          <w:sz w:val="28"/>
+          <w:szCs w:val="28"/>
+          <w:u w:val="single"/>
+        </w:rPr>
+      </w:pPr>
+    </w:p>
+    <w:p>
+      <w:pPr>
+        <w:jc w:val="center"/>
+        <w:rPr>
+          <w:b/>
+          <w:bCs/>
+          <w:sz w:val="28"/>
+          <w:szCs w:val="28"/>
+          <w:u w:val="single"/>
+        </w:rPr>
+      </w:pPr>
+    </w:p>
+    <w:p>
+      <w:pPr>
+        <w:jc w:val="center"/>
+        <w:rPr>
+          <w:b/>
+          <w:bCs/>
+          <w:sz w:val="28"/>
+          <w:szCs w:val="28"/>
+          <w:u w:val="single"/>
+        </w:rPr>
+      </w:pPr>
+    </w:p>
+    <w:p>
+      <w:pPr>
+        <w:jc w:val="center"/>
+        <w:rPr>
+          <w:b/>
+          <w:bCs/>
+          <w:sz w:val="28"/>
+          <w:szCs w:val="28"/>
+          <w:u w:val="single"/>
+        </w:rPr>
+      </w:pPr>
+    </w:p>
+    <w:p>
+      <w:pPr>
+        <w:jc w:val="center"/>
+        <w:rPr>
+          <w:b/>
+          <w:bCs/>
+          <w:sz w:val="28"/>
+          <w:szCs w:val="28"/>
+          <w:u w:val="single"/>
+        </w:rPr>
+      </w:pPr>
+    </w:p>
+    <w:p>
+      <w:pPr>
+        <w:jc w:val="center"/>
+        <w:rPr>
+          <w:b/>
+          <w:bCs/>
+          <w:sz w:val="28"/>
+          <w:szCs w:val="28"/>
+          <w:u w:val="single"/>
+        </w:rPr>
+      </w:pPr>
+    </w:p>
+    <w:p>
+      <w:pPr>
+        <w:jc w:val="center"/>
+        <w:rPr>
+          <w:b/>
+          <w:bCs/>
+          <w:sz w:val="28"/>
+          <w:szCs w:val="28"/>
+          <w:u w:val="single"/>
+        </w:rPr>
+      </w:pPr>
+    </w:p>
+    <w:p>
+      <w:pPr>
+        <w:jc w:val="center"/>
+        <w:rPr>
+          <w:b/>
+          <w:bCs/>
+          <w:sz w:val="28"/>
+          <w:szCs w:val="28"/>
+          <w:u w:val="single"/>
+        </w:rPr>
+      </w:pPr>
+    </w:p>
+    <w:p>
+      <w:pPr>
+        <w:jc w:val="center"/>
+        <w:rPr>
+          <w:b/>
+          <w:bCs/>
+          <w:sz w:val="28"/>
+          <w:szCs w:val="28"/>
+          <w:u w:val="single"/>
+        </w:rPr>
+      </w:pPr>
+    </w:p>
+    <w:p>
+      <w:pPr>
+        <w:jc w:val="center"/>
+        <w:rPr>
+          <w:b/>
+          <w:bCs/>
+          <w:sz w:val="28"/>
+          <w:szCs w:val="28"/>
+          <w:u w:val="single"/>
+        </w:rPr>
+      </w:pPr>
+    </w:p>
+    <w:p>
+      <w:pPr>
+        <w:jc w:val="center"/>
+        <w:rPr>
+          <w:b/>
+          <w:bCs/>
+          <w:sz w:val="28"/>
+          <w:szCs w:val="28"/>
+          <w:u w:val="single"/>
+        </w:rPr>
+      </w:pPr>
+    </w:p>
+    <w:p>
+      <w:pPr>
+        <w:jc w:val="center"/>
+        <w:rPr>
+          <w:b/>
+          <w:bCs/>
+          <w:sz w:val="28"/>
+          <w:szCs w:val="28"/>
+          <w:u w:val="single"/>
+        </w:rPr>
+      </w:pPr>
+    </w:p>
+    <w:p>
+      <w:pPr>
+        <w:jc w:val="center"/>
+        <w:rPr>
+          <w:b/>
+          <w:bCs/>
+          <w:sz w:val="28"/>
+          <w:szCs w:val="28"/>
+          <w:u w:val="single"/>
+        </w:rPr>
+      </w:pPr>
+    </w:p>
+    <w:p>
+      <w:pPr>
+        <w:jc w:val="center"/>
+        <w:rPr>
+          <w:b/>
+          <w:bCs/>
+          <w:sz w:val="28"/>
+          <w:szCs w:val="28"/>
+          <w:u w:val="single"/>
+        </w:rPr>
+      </w:pPr>
+    </w:p>
+    <w:p>
+      <w:pPr>
+        <w:jc w:val="center"/>
+        <w:rPr>
+          <w:b/>
+          <w:bCs/>
+          <w:sz w:val="28"/>
+          <w:szCs w:val="28"/>
+          <w:u w:val="single"/>
+        </w:rPr>
+      </w:pPr>
+    </w:p>
+    <w:p>
+      <w:pPr>
+        <w:jc w:val="center"/>
+        <w:rPr>
+          <w:b/>
+          <w:bCs/>
+          <w:sz w:val="28"/>
+          <w:szCs w:val="28"/>
+          <w:u w:val="single"/>
+        </w:rPr>
+      </w:pPr>
+    </w:p>
+    <w:p>
+      <w:pPr>
+        <w:jc w:val="center"/>
+        <w:rPr>
+          <w:b/>
+          <w:bCs/>
+          <w:sz w:val="28"/>
+          <w:szCs w:val="28"/>
+          <w:u w:val="single"/>
+        </w:rPr>
+      </w:pPr>
+    </w:p>
+    <w:p>
+      <w:pPr>
+        <w:jc w:val="center"/>
+        <w:rPr>
+          <w:b/>
+          <w:bCs/>
+          <w:sz w:val="28"/>
+          <w:szCs w:val="28"/>
+          <w:u w:val="single"/>
+        </w:rPr>
+      </w:pPr>
+    </w:p>
+    <w:p>
+      <w:pPr>
+        <w:jc w:val="center"/>
+        <w:rPr>
+          <w:b/>
+          <w:bCs/>
+          <w:sz w:val="28"/>
+          <w:szCs w:val="28"/>
+          <w:u w:val="single"/>
+        </w:rPr>
+      </w:pPr>
+    </w:p>
+    <w:p>
+      <w:pPr>
+        <w:jc w:val="center"/>
+        <w:rPr>
+          <w:b/>
+          <w:bCs/>
+          <w:sz w:val="28"/>
+          <w:szCs w:val="28"/>
+          <w:u w:val="single"/>
+        </w:rPr>
+      </w:pPr>
+    </w:p>
+    <w:p>
+      <w:pPr>
+        <w:jc w:val="center"/>
+        <w:rPr>
+          <w:b/>
+          <w:bCs/>
+          <w:sz w:val="28"/>
+          <w:szCs w:val="28"/>
+          <w:u w:val="single"/>
+        </w:rPr>
+      </w:pPr>
+    </w:p>
+    <w:p>
+      <w:pPr>
+        <w:jc w:val="center"/>
+        <w:rPr>
+          <w:b/>
+          <w:bCs/>
+          <w:sz w:val="28"/>
+          <w:szCs w:val="28"/>
+          <w:u w:val="single"/>
+        </w:rPr>
+      </w:pPr>
+    </w:p>
+    <w:p>
+      <w:pPr>
+        <w:jc w:val="center"/>
+        <w:rPr>
+          <w:b/>
+          <w:bCs/>
+          <w:sz w:val="28"/>
+          <w:szCs w:val="28"/>
+          <w:u w:val="single"/>
+        </w:rPr>
+      </w:pPr>
+    </w:p>
+    <w:p>
+      <w:pPr>
+        <w:jc w:val="center"/>
+        <w:rPr>
+          <w:b/>
+          <w:bCs/>
+          <w:sz w:val="28"/>
+          <w:szCs w:val="28"/>
+          <w:u w:val="single"/>
+        </w:rPr>
+      </w:pPr>
+      <w:r>
+        <w:rPr>
+          <w:b/>
+          <w:bCs/>
+          <w:sz w:val="28"/>
+          <w:szCs w:val="28"/>
+          <w:u w:val="single"/>
+        </w:rPr>
+        <w:lastRenderedPageBreak/>
+        <w:t>Key Features</w:t>
+      </w:r>
+    </w:p>
+    <w:p>
+      <w:pPr>
+        <w:jc w:val="center"/>
+        <w:rPr>
+          <w:b/>
+          <w:bCs/>
+          <w:sz w:val="28"/>
+          <w:szCs w:val="28"/>
+          <w:u w:val="single"/>
+        </w:rPr>
+      </w:pPr>
+    </w:p>
+    <w:p>
+      <w:pPr>
+        <w:jc w:val="center"/>
+        <w:rPr>
+          <w:b/>
+          <w:bCs/>
+          <w:sz w:val="28"/>
+          <w:szCs w:val="28"/>
+          <w:u w:val="single"/>
+        </w:rPr>
+      </w:pPr>
+    </w:p>
+    <w:p>
+      <w:pPr>
+        <w:jc w:val="center"/>
+        <w:rPr>
+          <w:b/>
+          <w:bCs/>
+          <w:sz w:val="28"/>
+          <w:szCs w:val="28"/>
+          <w:u w:val="single"/>
+        </w:rPr>
+      </w:pPr>
+    </w:p>
+    <w:p>
+      <w:pPr>
+        <w:jc w:val="center"/>
+        <w:rPr>
+          <w:b/>
+          <w:bCs/>
+          <w:sz w:val="28"/>
+          <w:szCs w:val="28"/>
+          <w:u w:val="single"/>
+        </w:rPr>
+      </w:pPr>
+    </w:p>
+    <w:p>
+      <w:pPr>
+        <w:jc w:val="center"/>
+        <w:rPr>
+          <w:b/>
+          <w:bCs/>
+          <w:sz w:val="28"/>
+          <w:szCs w:val="28"/>
+          <w:u w:val="single"/>
+        </w:rPr>
+      </w:pPr>
+    </w:p>
+    <w:p>
+      <w:pPr>
+        <w:jc w:val="center"/>
+        <w:rPr>
+          <w:b/>
+          <w:bCs/>
+          <w:sz w:val="28"/>
+          <w:szCs w:val="28"/>
+          <w:u w:val="single"/>
+        </w:rPr>
+      </w:pPr>
+    </w:p>
+    <w:p>
+      <w:pPr>
+        <w:jc w:val="center"/>
+        <w:rPr>
+          <w:b/>
+          <w:bCs/>
+          <w:sz w:val="28"/>
+          <w:szCs w:val="28"/>
+          <w:u w:val="single"/>
+        </w:rPr>
+      </w:pPr>
+    </w:p>
+    <w:p>
+      <w:pPr>
+        <w:jc w:val="center"/>
+        <w:rPr>
+          <w:b/>
+          <w:bCs/>
+          <w:sz w:val="28"/>
+          <w:szCs w:val="28"/>
+          <w:u w:val="single"/>
+        </w:rPr>
+      </w:pPr>
+    </w:p>
+    <w:p>
+      <w:pPr>
+        <w:jc w:val="center"/>
+        <w:rPr>
+          <w:b/>
+          <w:bCs/>
+          <w:sz w:val="28"/>
+          <w:szCs w:val="28"/>
+          <w:u w:val="single"/>
+        </w:rPr>
+      </w:pPr>
+    </w:p>
+    <w:p>
+      <w:pPr>
+        <w:jc w:val="center"/>
+        <w:rPr>
+          <w:b/>
+          <w:bCs/>
+          <w:sz w:val="28"/>
+          <w:szCs w:val="28"/>
+          <w:u w:val="single"/>
+        </w:rPr>
+      </w:pPr>
+    </w:p>
+    <w:p>
+      <w:pPr>
+        <w:jc w:val="center"/>
+        <w:rPr>
+          <w:b/>
+          <w:bCs/>
+          <w:sz w:val="28"/>
+          <w:szCs w:val="28"/>
+          <w:u w:val="single"/>
+        </w:rPr>
+      </w:pPr>
+    </w:p>
+    <w:p>
+      <w:pPr>
+        <w:jc w:val="center"/>
+        <w:rPr>
+          <w:b/>
+          <w:bCs/>
+          <w:sz w:val="28"/>
+          <w:szCs w:val="28"/>
+          <w:u w:val="single"/>
+        </w:rPr>
+      </w:pPr>
+    </w:p>
+    <w:p>
+      <w:pPr>
+        <w:jc w:val="center"/>
+        <w:rPr>
+          <w:b/>
+          <w:bCs/>
+          <w:sz w:val="28"/>
+          <w:szCs w:val="28"/>
+          <w:u w:val="single"/>
+        </w:rPr>
+      </w:pPr>
+    </w:p>
+    <w:p>
+      <w:pPr>
+        <w:jc w:val="center"/>
+        <w:rPr>
+          <w:b/>
+          <w:bCs/>
+          <w:sz w:val="28"/>
+          <w:szCs w:val="28"/>
+          <w:u w:val="single"/>
+        </w:rPr>
+      </w:pPr>
+    </w:p>
+    <w:p>
+      <w:pPr>
+        <w:jc w:val="center"/>
+        <w:rPr>
+          <w:b/>
+          <w:bCs/>
+          <w:sz w:val="28"/>
+          <w:szCs w:val="28"/>
+          <w:u w:val="single"/>
+        </w:rPr>
+      </w:pPr>
+    </w:p>
+    <w:p>
+      <w:pPr>
+        <w:jc w:val="center"/>
+        <w:rPr>
+          <w:b/>
+          <w:bCs/>
+          <w:sz w:val="28"/>
+          <w:szCs w:val="28"/>
+          <w:u w:val="single"/>
+        </w:rPr>
+      </w:pPr>
+    </w:p>
+    <w:p>
+      <w:pPr>
+        <w:jc w:val="center"/>
+        <w:rPr>
+          <w:b/>
+          <w:bCs/>
+          <w:sz w:val="28"/>
+          <w:szCs w:val="28"/>
+          <w:u w:val="single"/>
+        </w:rPr>
+      </w:pPr>
+    </w:p>
+    <w:p>
+      <w:pPr>
+        <w:jc w:val="center"/>
+        <w:rPr>
+          <w:b/>
+          <w:bCs/>
+          <w:sz w:val="28"/>
+          <w:szCs w:val="28"/>
+          <w:u w:val="single"/>
+        </w:rPr>
+      </w:pPr>
+    </w:p>
+    <w:p>
+      <w:pPr>
+        <w:jc w:val="center"/>
+        <w:rPr>
+          <w:b/>
+          <w:bCs/>
+          <w:sz w:val="28"/>
+          <w:szCs w:val="28"/>
+          <w:u w:val="single"/>
+        </w:rPr>
+      </w:pPr>
+    </w:p>
+    <w:p>
+      <w:pPr>
+        <w:jc w:val="center"/>
+        <w:rPr>
+          <w:b/>
+          <w:bCs/>
+          <w:sz w:val="28"/>
+          <w:szCs w:val="28"/>
+          <w:u w:val="single"/>
+        </w:rPr>
+      </w:pPr>
+    </w:p>
+    <w:p>
+      <w:pPr>
+        <w:jc w:val="center"/>
+        <w:rPr>
+          <w:b/>
+          <w:bCs/>
+          <w:sz w:val="28"/>
+          <w:szCs w:val="28"/>
+          <w:u w:val="single"/>
+        </w:rPr>
+      </w:pPr>
+    </w:p>
+    <w:p>
+      <w:pPr>
+        <w:jc w:val="center"/>
+        <w:rPr>
+          <w:b/>
+          <w:bCs/>
+          <w:sz w:val="28"/>
+          <w:szCs w:val="28"/>
+          <w:u w:val="single"/>
+        </w:rPr>
+      </w:pPr>
+    </w:p>
+    <w:p>
+      <w:pPr>
+        <w:jc w:val="center"/>
+        <w:rPr>
+          <w:b/>
+          <w:bCs/>
+          <w:sz w:val="28"/>
+          <w:szCs w:val="28"/>
+          <w:u w:val="single"/>
+        </w:rPr>
+      </w:pPr>
+    </w:p>
+    <w:p>
+      <w:pPr>
+        <w:jc w:val="center"/>
+        <w:rPr>
+          <w:b/>
+          <w:bCs/>
+          <w:sz w:val="28"/>
+          <w:szCs w:val="28"/>
+          <w:u w:val="single"/>
+        </w:rPr>
+      </w:pPr>
+    </w:p>
+    <w:p>
+      <w:pPr>
+        <w:jc w:val="center"/>
+        <w:rPr>
+          <w:b/>
+          <w:bCs/>
+          <w:sz w:val="28"/>
+          <w:szCs w:val="28"/>
+          <w:u w:val="single"/>
+        </w:rPr>
+      </w:pPr>
+    </w:p>
+    <w:p>
+      <w:pPr>
+        <w:jc w:val="center"/>
+        <w:rPr>
+          <w:b/>
+          <w:bCs/>
+          <w:sz w:val="28"/>
+          <w:szCs w:val="28"/>
+          <w:u w:val="single"/>
+        </w:rPr>
+      </w:pPr>
+    </w:p>
+    <w:p>
+      <w:pPr>
+        <w:jc w:val="center"/>
+        <w:rPr>
+          <w:b/>
+          <w:bCs/>
+          <w:sz w:val="28"/>
+          <w:szCs w:val="28"/>
+          <w:u w:val="single"/>
+        </w:rPr>
+      </w:pPr>
+    </w:p>
+    <w:p>
+      <w:pPr>
+        <w:jc w:val="center"/>
+        <w:rPr>
+          <w:b/>
+          <w:bCs/>
+          <w:sz w:val="28"/>
+          <w:szCs w:val="28"/>
+          <w:u w:val="single"/>
+        </w:rPr>
+      </w:pPr>
+    </w:p>
+    <w:p>
+      <w:pPr>
+        <w:jc w:val="center"/>
+        <w:rPr>
+          <w:b/>
+          <w:bCs/>
+          <w:sz w:val="28"/>
+          <w:szCs w:val="28"/>
+          <w:u w:val="single"/>
+        </w:rPr>
+      </w:pPr>
+    </w:p>
+    <w:p>
+      <w:pPr>
+        <w:jc w:val="center"/>
+        <w:rPr>
+          <w:b/>
+          <w:bCs/>
+          <w:sz w:val="28"/>
+          <w:szCs w:val="28"/>
+          <w:u w:val="single"/>
+        </w:rPr>
+      </w:pPr>
+    </w:p>
+    <w:p>
+      <w:pPr>
+        <w:jc w:val="center"/>
+        <w:rPr>
+          <w:b/>
+          <w:bCs/>
+          <w:sz w:val="28"/>
+          <w:szCs w:val="28"/>
+          <w:u w:val="single"/>
+        </w:rPr>
+      </w:pPr>
+    </w:p>
+    <w:p>
+      <w:pPr>
+        <w:jc w:val="center"/>
+        <w:rPr>
+          <w:b/>
+          <w:bCs/>
+          <w:sz w:val="28"/>
+          <w:szCs w:val="28"/>
+          <w:u w:val="single"/>
+        </w:rPr>
+      </w:pPr>
+    </w:p>
+    <w:p>
+      <w:pPr>
+        <w:jc w:val="center"/>
+        <w:rPr>
+          <w:b/>
+          <w:bCs/>
+          <w:sz w:val="28"/>
+          <w:szCs w:val="28"/>
+          <w:u w:val="single"/>
+        </w:rPr>
+      </w:pPr>
+    </w:p>
+    <w:p>
+      <w:pPr>
+        <w:jc w:val="center"/>
+        <w:rPr>
+          <w:b/>
+          <w:bCs/>
+          <w:sz w:val="28"/>
+          <w:szCs w:val="28"/>
+          <w:u w:val="single"/>
+        </w:rPr>
+      </w:pPr>
+    </w:p>
+    <w:p>
+      <w:pPr>
+        <w:jc w:val="center"/>
+        <w:rPr>
+          <w:b/>
+          <w:bCs/>
+          <w:sz w:val="28"/>
+          <w:szCs w:val="28"/>
+          <w:u w:val="single"/>
+        </w:rPr>
+      </w:pPr>
+    </w:p>
+    <w:p>
+      <w:pPr>
+        <w:jc w:val="center"/>
+        <w:rPr>
+          <w:b/>
+          <w:bCs/>
+          <w:sz w:val="28"/>
+          <w:szCs w:val="28"/>
+          <w:u w:val="single"/>
+        </w:rPr>
+      </w:pPr>
+    </w:p>
+    <w:p>
+      <w:pPr>
+        <w:jc w:val="center"/>
+        <w:rPr>
+          <w:b/>
+          <w:bCs/>
+          <w:sz w:val="28"/>
+          <w:szCs w:val="28"/>
+          <w:u w:val="single"/>
+        </w:rPr>
+      </w:pPr>
+    </w:p>
+    <w:p>
+      <w:pPr>
+        <w:jc w:val="center"/>
+        <w:rPr>
+          <w:b/>
+          <w:bCs/>
+          <w:sz w:val="28"/>
+          <w:szCs w:val="28"/>
+          <w:u w:val="single"/>
+        </w:rPr>
+      </w:pPr>
+    </w:p>
+    <w:p>
+      <w:pPr>
+        <w:jc w:val="center"/>
+        <w:rPr>
+          <w:b/>
+          <w:bCs/>
+          <w:sz w:val="28"/>
+          <w:szCs w:val="28"/>
+          <w:u w:val="single"/>
+        </w:rPr>
+      </w:pPr>
+    </w:p>
+    <w:p>
+      <w:pPr>
+        <w:jc w:val="center"/>
+        <w:rPr>
+          <w:b/>
+          <w:bCs/>
+          <w:sz w:val="28"/>
+          <w:szCs w:val="28"/>
+          <w:u w:val="single"/>
+        </w:rPr>
+      </w:pPr>
+      <w:r>
+        <w:rPr>
+          <w:b/>
+          <w:bCs/>
+          <w:sz w:val="28"/>
+          <w:szCs w:val="28"/>
+          <w:u w:val="single"/>
+        </w:rPr>
+        <w:lastRenderedPageBreak/>
+        <w:t>Project Advantages</w:t>
+      </w:r>
+    </w:p>
+    <w:p>
+      <w:pPr>
+        <w:jc w:val="center"/>
+        <w:rPr>
+          <w:b/>
+          <w:bCs/>
+          <w:sz w:val="28"/>
+          <w:szCs w:val="28"/>
+          <w:u w:val="single"/>
+        </w:rPr>
+      </w:pPr>
+    </w:p>
+    <w:p>
+      <w:pPr>
+        <w:jc w:val="center"/>
+        <w:rPr>
+          <w:b/>
+          <w:bCs/>
+          <w:sz w:val="28"/>
+          <w:szCs w:val="28"/>
+          <w:u w:val="single"/>
+        </w:rPr>
+      </w:pPr>
+    </w:p>
+    <w:p>
+      <w:pPr>
+        <w:jc w:val="center"/>
+        <w:rPr>
+          <w:b/>
+          <w:bCs/>
+          <w:sz w:val="28"/>
+          <w:szCs w:val="28"/>
+          <w:u w:val="single"/>
+        </w:rPr>
+      </w:pPr>
+    </w:p>
+    <w:p>
+      <w:pPr>
+        <w:jc w:val="center"/>
+        <w:rPr>
+          <w:b/>
+          <w:bCs/>
+          <w:sz w:val="28"/>
+          <w:szCs w:val="28"/>
+          <w:u w:val="single"/>
+        </w:rPr>
+      </w:pPr>
+    </w:p>
+    <w:p>
+      <w:pPr>
+        <w:jc w:val="center"/>
+        <w:rPr>
+          <w:b/>
+          <w:bCs/>
+          <w:sz w:val="28"/>
+          <w:szCs w:val="28"/>
+          <w:u w:val="single"/>
+        </w:rPr>
+      </w:pPr>
+    </w:p>
+    <w:p>
+      <w:pPr>
+        <w:jc w:val="center"/>
+        <w:rPr>
+          <w:b/>
+          <w:bCs/>
+          <w:sz w:val="28"/>
+          <w:szCs w:val="28"/>
+          <w:u w:val="single"/>
+        </w:rPr>
+      </w:pPr>
+    </w:p>
+    <w:p>
+      <w:pPr>
+        <w:jc w:val="center"/>
+        <w:rPr>
+          <w:b/>
+          <w:bCs/>
+          <w:sz w:val="28"/>
+          <w:szCs w:val="28"/>
+          <w:u w:val="single"/>
+        </w:rPr>
+      </w:pPr>
+    </w:p>
+    <w:p>
+      <w:pPr>
+        <w:jc w:val="center"/>
+        <w:rPr>
+          <w:b/>
+          <w:bCs/>
+          <w:sz w:val="28"/>
+          <w:szCs w:val="28"/>
+          <w:u w:val="single"/>
+        </w:rPr>
+      </w:pPr>
+    </w:p>
+    <w:p>
+      <w:pPr>
+        <w:jc w:val="center"/>
+        <w:rPr>
+          <w:b/>
+          <w:bCs/>
+          <w:sz w:val="28"/>
+          <w:szCs w:val="28"/>
+          <w:u w:val="single"/>
+        </w:rPr>
+      </w:pPr>
+    </w:p>
+    <w:p>
+      <w:pPr>
+        <w:jc w:val="center"/>
+        <w:rPr>
+          <w:b/>
+          <w:bCs/>
+          <w:sz w:val="28"/>
+          <w:szCs w:val="28"/>
+          <w:u w:val="single"/>
+        </w:rPr>
+      </w:pPr>
+    </w:p>
+    <w:p>
+      <w:pPr>
+        <w:jc w:val="center"/>
+        <w:rPr>
+          <w:b/>
+          <w:bCs/>
+          <w:sz w:val="28"/>
+          <w:szCs w:val="28"/>
+          <w:u w:val="single"/>
+        </w:rPr>
+      </w:pPr>
+    </w:p>
+    <w:p>
+      <w:pPr>
+        <w:jc w:val="center"/>
+        <w:rPr>
+          <w:b/>
+          <w:bCs/>
+          <w:sz w:val="28"/>
+          <w:szCs w:val="28"/>
+          <w:u w:val="single"/>
+        </w:rPr>
+      </w:pPr>
+    </w:p>
+    <w:p>
+      <w:pPr>
+        <w:jc w:val="center"/>
+        <w:rPr>
+          <w:b/>
+          <w:bCs/>
+          <w:sz w:val="28"/>
+          <w:szCs w:val="28"/>
+          <w:u w:val="single"/>
+        </w:rPr>
+      </w:pPr>
+    </w:p>
+    <w:p>
+      <w:pPr>
+        <w:jc w:val="center"/>
+        <w:rPr>
+          <w:b/>
+          <w:bCs/>
+          <w:sz w:val="28"/>
+          <w:szCs w:val="28"/>
+          <w:u w:val="single"/>
+        </w:rPr>
+      </w:pPr>
+    </w:p>
+    <w:p>
+      <w:pPr>
+        <w:jc w:val="center"/>
+        <w:rPr>
+          <w:b/>
+          <w:bCs/>
+          <w:sz w:val="28"/>
+          <w:szCs w:val="28"/>
+          <w:u w:val="single"/>
+        </w:rPr>
+      </w:pPr>
+    </w:p>
+    <w:p>
+      <w:pPr>
+        <w:jc w:val="center"/>
+        <w:rPr>
+          <w:b/>
+          <w:bCs/>
+          <w:sz w:val="28"/>
+          <w:szCs w:val="28"/>
+          <w:u w:val="single"/>
+        </w:rPr>
+      </w:pPr>
+    </w:p>
+    <w:p>
+      <w:pPr>
+        <w:jc w:val="center"/>
+        <w:rPr>
+          <w:b/>
+          <w:bCs/>
+          <w:sz w:val="28"/>
+          <w:szCs w:val="28"/>
+          <w:u w:val="single"/>
+        </w:rPr>
+      </w:pPr>
+    </w:p>
+    <w:p>
+      <w:pPr>
+        <w:jc w:val="center"/>
+        <w:rPr>
+          <w:b/>
+          <w:bCs/>
+          <w:sz w:val="28"/>
+          <w:szCs w:val="28"/>
+          <w:u w:val="single"/>
+        </w:rPr>
+      </w:pPr>
+    </w:p>
+    <w:p>
+      <w:pPr>
+        <w:jc w:val="center"/>
+        <w:rPr>
+          <w:b/>
+          <w:bCs/>
+          <w:sz w:val="28"/>
+          <w:szCs w:val="28"/>
+          <w:u w:val="single"/>
+        </w:rPr>
+      </w:pPr>
+    </w:p>
+    <w:p>
+      <w:pPr>
+        <w:jc w:val="center"/>
+        <w:rPr>
+          <w:b/>
+          <w:bCs/>
+          <w:sz w:val="28"/>
+          <w:szCs w:val="28"/>
+          <w:u w:val="single"/>
+        </w:rPr>
+      </w:pPr>
+    </w:p>
+    <w:p>
+      <w:pPr>
+        <w:jc w:val="center"/>
+        <w:rPr>
+          <w:b/>
+          <w:bCs/>
+          <w:sz w:val="28"/>
+          <w:szCs w:val="28"/>
+          <w:u w:val="single"/>
+        </w:rPr>
+      </w:pPr>
+    </w:p>
+    <w:p>
+      <w:pPr>
+        <w:jc w:val="center"/>
+        <w:rPr>
+          <w:b/>
+          <w:bCs/>
+          <w:sz w:val="28"/>
+          <w:szCs w:val="28"/>
+          <w:u w:val="single"/>
+        </w:rPr>
+      </w:pPr>
+    </w:p>
+    <w:p>
+      <w:pPr>
+        <w:jc w:val="center"/>
+        <w:rPr>
+          <w:b/>
+          <w:bCs/>
+          <w:sz w:val="28"/>
+          <w:szCs w:val="28"/>
+          <w:u w:val="single"/>
+        </w:rPr>
+      </w:pPr>
+    </w:p>
+    <w:p>
+      <w:pPr>
+        <w:jc w:val="center"/>
+        <w:rPr>
+          <w:b/>
+          <w:bCs/>
+          <w:sz w:val="28"/>
+          <w:szCs w:val="28"/>
+          <w:u w:val="single"/>
+        </w:rPr>
+      </w:pPr>
+    </w:p>
+    <w:p>
+      <w:pPr>
+        <w:jc w:val="center"/>
+        <w:rPr>
+          <w:b/>
+          <w:bCs/>
+          <w:sz w:val="28"/>
+          <w:szCs w:val="28"/>
+          <w:u w:val="single"/>
+        </w:rPr>
+      </w:pPr>
+    </w:p>
+    <w:p>
+      <w:pPr>
+        <w:jc w:val="center"/>
+        <w:rPr>
+          <w:b/>
+          <w:bCs/>
+          <w:sz w:val="28"/>
+          <w:szCs w:val="28"/>
+          <w:u w:val="single"/>
+        </w:rPr>
+      </w:pPr>
+    </w:p>
+    <w:p>
+      <w:pPr>
+        <w:jc w:val="center"/>
+        <w:rPr>
+          <w:b/>
+          <w:bCs/>
+          <w:sz w:val="28"/>
+          <w:szCs w:val="28"/>
+          <w:u w:val="single"/>
+        </w:rPr>
+      </w:pPr>
+    </w:p>
+    <w:p>
+      <w:pPr>
+        <w:jc w:val="center"/>
+        <w:rPr>
+          <w:b/>
+          <w:bCs/>
+          <w:sz w:val="28"/>
+          <w:szCs w:val="28"/>
+          <w:u w:val="single"/>
+        </w:rPr>
+      </w:pPr>
+    </w:p>
+    <w:p>
+      <w:pPr>
+        <w:jc w:val="center"/>
+        <w:rPr>
+          <w:b/>
+          <w:bCs/>
+          <w:sz w:val="28"/>
+          <w:szCs w:val="28"/>
+          <w:u w:val="single"/>
+        </w:rPr>
+      </w:pPr>
+    </w:p>
+    <w:p>
+      <w:pPr>
+        <w:jc w:val="center"/>
+        <w:rPr>
+          <w:b/>
+          <w:bCs/>
+          <w:sz w:val="28"/>
+          <w:szCs w:val="28"/>
+          <w:u w:val="single"/>
+        </w:rPr>
+      </w:pPr>
+    </w:p>
+    <w:p>
+      <w:pPr>
+        <w:jc w:val="center"/>
+        <w:rPr>
+          <w:b/>
+          <w:bCs/>
+          <w:sz w:val="28"/>
+          <w:szCs w:val="28"/>
+          <w:u w:val="single"/>
+        </w:rPr>
+      </w:pPr>
+    </w:p>
+    <w:p>
+      <w:pPr>
+        <w:jc w:val="center"/>
+        <w:rPr>
+          <w:b/>
+          <w:bCs/>
+          <w:sz w:val="28"/>
+          <w:szCs w:val="28"/>
+          <w:u w:val="single"/>
+        </w:rPr>
+      </w:pPr>
+    </w:p>
+    <w:p>
+      <w:pPr>
+        <w:jc w:val="center"/>
+        <w:rPr>
+          <w:b/>
+          <w:bCs/>
+          <w:sz w:val="28"/>
+          <w:szCs w:val="28"/>
+          <w:u w:val="single"/>
+        </w:rPr>
+      </w:pPr>
+    </w:p>
+    <w:p>
+      <w:pPr>
+        <w:jc w:val="center"/>
+        <w:rPr>
+          <w:b/>
+          <w:bCs/>
+          <w:sz w:val="28"/>
+          <w:szCs w:val="28"/>
+          <w:u w:val="single"/>
+        </w:rPr>
+      </w:pPr>
+    </w:p>
+    <w:p>
+      <w:pPr>
+        <w:jc w:val="center"/>
+        <w:rPr>
+          <w:b/>
+          <w:bCs/>
+          <w:sz w:val="28"/>
+          <w:szCs w:val="28"/>
+          <w:u w:val="single"/>
+        </w:rPr>
+      </w:pPr>
+    </w:p>
+    <w:p>
+      <w:pPr>
+        <w:jc w:val="center"/>
+        <w:rPr>
+          <w:b/>
+          <w:bCs/>
+          <w:sz w:val="28"/>
+          <w:szCs w:val="28"/>
+          <w:u w:val="single"/>
+        </w:rPr>
+      </w:pPr>
+    </w:p>
+    <w:p>
+      <w:pPr>
+        <w:jc w:val="center"/>
+        <w:rPr>
+          <w:b/>
+          <w:bCs/>
+          <w:sz w:val="28"/>
+          <w:szCs w:val="28"/>
+          <w:u w:val="single"/>
+        </w:rPr>
+      </w:pPr>
+    </w:p>
+    <w:p>
+      <w:pPr>
+        <w:jc w:val="center"/>
+        <w:rPr>
+          <w:b/>
+          <w:bCs/>
+          <w:sz w:val="28"/>
+          <w:szCs w:val="28"/>
+          <w:u w:val="single"/>
+        </w:rPr>
+      </w:pPr>
+    </w:p>
+    <w:p>
+      <w:pPr>
+        <w:jc w:val="center"/>
+        <w:rPr>
+          <w:b/>
+          <w:bCs/>
+          <w:sz w:val="28"/>
+          <w:szCs w:val="28"/>
+          <w:u w:val="single"/>
+        </w:rPr>
+      </w:pPr>
+    </w:p>
+    <w:p>
+      <w:pPr>
+        <w:jc w:val="center"/>
+        <w:rPr>
+          <w:rFonts w:ascii="Trebuchet MS" w:hAnsi="Trebuchet MS"/>
+          <w:color w:val="FF0000"/>
+          <w:sz w:val="24"/>
+          <w:szCs w:val="24"/>
+        </w:rPr>
+      </w:pPr>
+      <w:r>
+        <w:rPr>
+          <w:b/>
+          <w:bCs/>
+          <w:sz w:val="28"/>
+          <w:szCs w:val="28"/>
+          <w:u w:val="single"/>
+        </w:rPr>
+        <w:lastRenderedPageBreak/>
+        <w:t xml:space="preserve">Bonus Features </w:t>
+      </w:r>
+      <w:r>
+        <w:rPr>
+          <w:rFonts w:ascii="Trebuchet MS" w:hAnsi="Trebuchet MS"/>
+          <w:color w:val="FF0000"/>
+          <w:sz w:val="24"/>
+          <w:szCs w:val="24"/>
+        </w:rPr>
+        <w:t xml:space="preserve">{note </w:t>
+      </w:r>
+      <w:r>
+        <w:rPr>
+          <w:rFonts w:ascii="Trebuchet MS" w:hAnsi="Trebuchet MS"/>
+          <w:color w:val="FF0000"/>
+          <w:sz w:val="24"/>
+          <w:szCs w:val="24"/>
+        </w:rPr>
+        <w:sym w:font="Wingdings" w:char="F0E0"/>
+      </w:r>
+      <w:r>
+        <w:rPr>
+          <w:rFonts w:ascii="Trebuchet MS" w:hAnsi="Trebuchet MS"/>
+          <w:color w:val="FF0000"/>
+          <w:sz w:val="24"/>
+          <w:szCs w:val="24"/>
+        </w:rPr>
+        <w:t xml:space="preserve"> this one is option you can </w:t>
+      </w:r>
+      <w:r>
+        <w:rPr>
+          <w:rFonts w:ascii="Trebuchet MS" w:hAnsi="Trebuchet MS"/>
+          <w:color w:val="FF0000"/>
+          <w:sz w:val="24"/>
+          <w:szCs w:val="24"/>
+        </w:rPr>
+        <w:t xml:space="preserve">remember </w:t>
+      </w:r>
+      <w:r>
+        <w:rPr>
+          <w:rFonts w:ascii="Trebuchet MS" w:hAnsi="Trebuchet MS"/>
+          <w:color w:val="FF0000"/>
+          <w:sz w:val="24"/>
+          <w:szCs w:val="24"/>
+        </w:rPr>
+        <w:t>}</w:t>
+      </w:r>
+    </w:p>
+    <w:p>
+      <w:pPr>
+        <w:jc w:val="center"/>
+        <w:rPr>
+          <w:rFonts w:ascii="Trebuchet MS" w:hAnsi="Trebuchet MS"/>
+          <w:color w:val="FF0000"/>
+          <w:sz w:val="24"/>
+          <w:szCs w:val="24"/>
+        </w:rPr>
+      </w:pPr>
+    </w:p>
+    <w:p>
+      <w:pPr>
+        <w:jc w:val="center"/>
+        <w:rPr>
+          <w:rFonts w:ascii="Trebuchet MS" w:hAnsi="Trebuchet MS"/>
+          <w:color w:val="FF0000"/>
+          <w:sz w:val="24"/>
+          <w:szCs w:val="24"/>
+        </w:rPr>
+      </w:pPr>
+    </w:p>
+    <w:p>
+      <w:pPr>
+        <w:jc w:val="center"/>
+        <w:rPr>
+          <w:rFonts w:ascii="Trebuchet MS" w:hAnsi="Trebuchet MS"/>
+          <w:color w:val="FF0000"/>
+          <w:sz w:val="24"/>
+          <w:szCs w:val="24"/>
+        </w:rPr>
+      </w:pPr>
+    </w:p>
+    <w:p>
+      <w:pPr>
+        <w:jc w:val="center"/>
+        <w:rPr>
+          <w:rFonts w:ascii="Trebuchet MS" w:hAnsi="Trebuchet MS"/>
+          <w:color w:val="FF0000"/>
+          <w:sz w:val="24"/>
+          <w:szCs w:val="24"/>
+        </w:rPr>
+      </w:pPr>
+    </w:p>
+    <w:p>
+      <w:pPr>
+        <w:jc w:val="center"/>
+        <w:rPr>
+          <w:rFonts w:ascii="Trebuchet MS" w:hAnsi="Trebuchet MS"/>
+          <w:color w:val="FF0000"/>
+          <w:sz w:val="24"/>
+          <w:szCs w:val="24"/>
+        </w:rPr>
+      </w:pPr>
+    </w:p>
+    <w:p>
+      <w:pPr>
+        <w:jc w:val="center"/>
+        <w:rPr>
+          <w:rFonts w:ascii="Trebuchet MS" w:hAnsi="Trebuchet MS"/>
+          <w:color w:val="FF0000"/>
+          <w:sz w:val="24"/>
+          <w:szCs w:val="24"/>
+        </w:rPr>
+      </w:pPr>
+    </w:p>
+    <w:p>
+      <w:pPr>
+        <w:jc w:val="center"/>
+        <w:rPr>
+          <w:rFonts w:ascii="Trebuchet MS" w:hAnsi="Trebuchet MS"/>
+          <w:color w:val="FF0000"/>
+          <w:sz w:val="24"/>
+          <w:szCs w:val="24"/>
+        </w:rPr>
+      </w:pPr>
+    </w:p>
+    <w:p>
+      <w:pPr>
+        <w:jc w:val="center"/>
+        <w:rPr>
+          <w:rFonts w:ascii="Trebuchet MS" w:hAnsi="Trebuchet MS"/>
+          <w:color w:val="FF0000"/>
+          <w:sz w:val="24"/>
+          <w:szCs w:val="24"/>
+        </w:rPr>
+      </w:pPr>
+    </w:p>
+    <w:p>
+      <w:pPr>
+        <w:jc w:val="center"/>
+        <w:rPr>
+          <w:rFonts w:ascii="Trebuchet MS" w:hAnsi="Trebuchet MS"/>
+          <w:color w:val="FF0000"/>
+          <w:sz w:val="24"/>
+          <w:szCs w:val="24"/>
+        </w:rPr>
+      </w:pPr>
+    </w:p>
+    <w:p>
+      <w:pPr>
+        <w:jc w:val="center"/>
+        <w:rPr>
+          <w:rFonts w:ascii="Trebuchet MS" w:hAnsi="Trebuchet MS"/>
+          <w:color w:val="FF0000"/>
+          <w:sz w:val="24"/>
+          <w:szCs w:val="24"/>
+        </w:rPr>
+      </w:pPr>
+    </w:p>
+    <w:p>
+      <w:pPr>
+        <w:jc w:val="center"/>
+        <w:rPr>
+          <w:rFonts w:ascii="Trebuchet MS" w:hAnsi="Trebuchet MS"/>
+          <w:color w:val="FF0000"/>
+          <w:sz w:val="24"/>
+          <w:szCs w:val="24"/>
+        </w:rPr>
+      </w:pPr>
+    </w:p>
+    <w:p>
+      <w:pPr>
+        <w:jc w:val="center"/>
+        <w:rPr>
+          <w:rFonts w:ascii="Trebuchet MS" w:hAnsi="Trebuchet MS"/>
+          <w:color w:val="FF0000"/>
+          <w:sz w:val="24"/>
+          <w:szCs w:val="24"/>
+        </w:rPr>
+      </w:pPr>
+    </w:p>
+    <w:p>
+      <w:pPr>
+        <w:jc w:val="center"/>
+        <w:rPr>
+          <w:rFonts w:ascii="Trebuchet MS" w:hAnsi="Trebuchet MS"/>
+          <w:color w:val="FF0000"/>
+          <w:sz w:val="24"/>
+          <w:szCs w:val="24"/>
+        </w:rPr>
+      </w:pPr>
+    </w:p>
+    <w:p>
+      <w:pPr>
+        <w:jc w:val="center"/>
+        <w:rPr>
+          <w:rFonts w:ascii="Trebuchet MS" w:hAnsi="Trebuchet MS"/>
+          <w:color w:val="FF0000"/>
+          <w:sz w:val="24"/>
+          <w:szCs w:val="24"/>
+        </w:rPr>
+      </w:pPr>
+    </w:p>
+    <w:p>
+      <w:pPr>
+        <w:jc w:val="center"/>
+        <w:rPr>
+          <w:rFonts w:ascii="Trebuchet MS" w:hAnsi="Trebuchet MS"/>
+          <w:color w:val="FF0000"/>
+          <w:sz w:val="24"/>
+          <w:szCs w:val="24"/>
+        </w:rPr>
+      </w:pPr>
+    </w:p>
+    <w:p>
+      <w:pPr>
+        <w:jc w:val="center"/>
+        <w:rPr>
+          <w:rFonts w:ascii="Trebuchet MS" w:hAnsi="Trebuchet MS"/>
+          <w:color w:val="FF0000"/>
+          <w:sz w:val="24"/>
+          <w:szCs w:val="24"/>
+        </w:rPr>
+      </w:pPr>
+    </w:p>
+    <w:p>
+      <w:pPr>
+        <w:jc w:val="center"/>
+        <w:rPr>
+          <w:rFonts w:ascii="Trebuchet MS" w:hAnsi="Trebuchet MS"/>
+          <w:color w:val="FF0000"/>
+          <w:sz w:val="24"/>
+          <w:szCs w:val="24"/>
+        </w:rPr>
+      </w:pPr>
+    </w:p>
+    <w:p>
+      <w:pPr>
+        <w:jc w:val="center"/>
+        <w:rPr>
+          <w:rFonts w:ascii="Trebuchet MS" w:hAnsi="Trebuchet MS"/>
+          <w:color w:val="FF0000"/>
+          <w:sz w:val="24"/>
+          <w:szCs w:val="24"/>
+        </w:rPr>
+      </w:pPr>
+    </w:p>
+    <w:p>
+      <w:pPr>
+        <w:jc w:val="center"/>
+        <w:rPr>
+          <w:rFonts w:ascii="Trebuchet MS" w:hAnsi="Trebuchet MS"/>
+          <w:color w:val="FF0000"/>
+          <w:sz w:val="24"/>
+          <w:szCs w:val="24"/>
+        </w:rPr>
+      </w:pPr>
+    </w:p>
+    <w:p>
+      <w:pPr>
+        <w:jc w:val="center"/>
+        <w:rPr>
+          <w:rFonts w:ascii="Trebuchet MS" w:hAnsi="Trebuchet MS"/>
+          <w:color w:val="FF0000"/>
+          <w:sz w:val="24"/>
+          <w:szCs w:val="24"/>
+        </w:rPr>
+      </w:pPr>
+    </w:p>
+    <w:p>
+      <w:pPr>
+        <w:jc w:val="center"/>
+        <w:rPr>
+          <w:rFonts w:ascii="Trebuchet MS" w:hAnsi="Trebuchet MS"/>
+          <w:color w:val="FF0000"/>
+          <w:sz w:val="24"/>
+          <w:szCs w:val="24"/>
+        </w:rPr>
+      </w:pPr>
+    </w:p>
+    <w:p>
+      <w:pPr>
+        <w:jc w:val="center"/>
+        <w:rPr>
+          <w:rFonts w:ascii="Trebuchet MS" w:hAnsi="Trebuchet MS"/>
+          <w:color w:val="FF0000"/>
+          <w:sz w:val="24"/>
+          <w:szCs w:val="24"/>
+        </w:rPr>
+      </w:pPr>
+    </w:p>
+    <w:p>
+      <w:pPr>
+        <w:jc w:val="center"/>
+        <w:rPr>
+          <w:rFonts w:ascii="Trebuchet MS" w:hAnsi="Trebuchet MS"/>
+          <w:color w:val="FF0000"/>
+          <w:sz w:val="24"/>
+          <w:szCs w:val="24"/>
+        </w:rPr>
+      </w:pPr>
+    </w:p>
+    <w:p>
+      <w:pPr>
+        <w:jc w:val="center"/>
+        <w:rPr>
+          <w:rFonts w:ascii="Trebuchet MS" w:hAnsi="Trebuchet MS"/>
+          <w:color w:val="FF0000"/>
+          <w:sz w:val="24"/>
+          <w:szCs w:val="24"/>
+        </w:rPr>
+      </w:pPr>
+    </w:p>
+    <w:p>
+      <w:pPr>
+        <w:jc w:val="center"/>
+        <w:rPr>
+          <w:rFonts w:ascii="Trebuchet MS" w:hAnsi="Trebuchet MS"/>
+          <w:color w:val="FF0000"/>
+          <w:sz w:val="24"/>
+          <w:szCs w:val="24"/>
+        </w:rPr>
+      </w:pPr>
+    </w:p>
+    <w:p>
+      <w:pPr>
+        <w:jc w:val="center"/>
+        <w:rPr>
+          <w:rFonts w:ascii="Trebuchet MS" w:hAnsi="Trebuchet MS"/>
+          <w:color w:val="FF0000"/>
+          <w:sz w:val="24"/>
+          <w:szCs w:val="24"/>
+        </w:rPr>
+      </w:pPr>
+    </w:p>
+    <w:p>
+      <w:pPr>
+        <w:jc w:val="center"/>
+        <w:rPr>
+          <w:rFonts w:ascii="Trebuchet MS" w:hAnsi="Trebuchet MS"/>
+          <w:color w:val="FF0000"/>
+          <w:sz w:val="24"/>
+          <w:szCs w:val="24"/>
+        </w:rPr>
+      </w:pPr>
+    </w:p>
+    <w:p>
+      <w:pPr>
+        <w:jc w:val="center"/>
+        <w:rPr>
+          <w:rFonts w:ascii="Trebuchet MS" w:hAnsi="Trebuchet MS"/>
+          <w:color w:val="FF0000"/>
+          <w:sz w:val="24"/>
+          <w:szCs w:val="24"/>
+        </w:rPr>
+      </w:pPr>
+    </w:p>
+    <w:p>
+      <w:pPr>
+        <w:jc w:val="center"/>
+        <w:rPr>
+          <w:rFonts w:ascii="Trebuchet MS" w:hAnsi="Trebuchet MS"/>
+          <w:color w:val="FF0000"/>
+          <w:sz w:val="24"/>
+          <w:szCs w:val="24"/>
+        </w:rPr>
+      </w:pPr>
+    </w:p>
+    <w:p>
+      <w:pPr>
+        <w:jc w:val="center"/>
+        <w:rPr>
+          <w:rFonts w:ascii="Trebuchet MS" w:hAnsi="Trebuchet MS"/>
+          <w:color w:val="FF0000"/>
+          <w:sz w:val="24"/>
+          <w:szCs w:val="24"/>
+        </w:rPr>
+      </w:pPr>
+    </w:p>
+    <w:p>
+      <w:pPr>
+        <w:jc w:val="center"/>
+        <w:rPr>
+          <w:rFonts w:ascii="Trebuchet MS" w:hAnsi="Trebuchet MS"/>
+          <w:color w:val="FF0000"/>
+          <w:sz w:val="24"/>
+          <w:szCs w:val="24"/>
+        </w:rPr>
+      </w:pPr>
+    </w:p>
+    <w:p>
+      <w:pPr>
+        <w:jc w:val="center"/>
+        <w:rPr>
+          <w:rFonts w:ascii="Trebuchet MS" w:hAnsi="Trebuchet MS"/>
+          <w:color w:val="FF0000"/>
+          <w:sz w:val="24"/>
+          <w:szCs w:val="24"/>
+        </w:rPr>
+      </w:pPr>
+    </w:p>
+    <w:p>
+      <w:pPr>
+        <w:jc w:val="center"/>
+        <w:rPr>
+          <w:rFonts w:ascii="Trebuchet MS" w:hAnsi="Trebuchet MS"/>
+          <w:color w:val="FF0000"/>
+          <w:sz w:val="24"/>
+          <w:szCs w:val="24"/>
+        </w:rPr>
+      </w:pPr>
+    </w:p>
+    <w:p>
+      <w:pPr>
+        <w:jc w:val="center"/>
+        <w:rPr>
+          <w:rFonts w:ascii="Trebuchet MS" w:hAnsi="Trebuchet MS"/>
+          <w:color w:val="FF0000"/>
+          <w:sz w:val="24"/>
+          <w:szCs w:val="24"/>
+        </w:rPr>
+      </w:pPr>
+    </w:p>
+    <w:p>
+      <w:pPr>
+        <w:jc w:val="center"/>
+        <w:rPr>
+          <w:rFonts w:ascii="Trebuchet MS" w:hAnsi="Trebuchet MS"/>
+          <w:color w:val="FF0000"/>
+          <w:sz w:val="24"/>
+          <w:szCs w:val="24"/>
+        </w:rPr>
+      </w:pPr>
+    </w:p>
+    <w:p>
+      <w:pPr>
+        <w:jc w:val="center"/>
+        <w:rPr>
+          <w:rFonts w:ascii="Trebuchet MS" w:hAnsi="Trebuchet MS"/>
+          <w:color w:val="FF0000"/>
+          <w:sz w:val="24"/>
+          <w:szCs w:val="24"/>
+        </w:rPr>
+      </w:pPr>
+    </w:p>
+    <w:p>
+      <w:pPr>
+        <w:jc w:val="center"/>
+        <w:rPr>
+          <w:rFonts w:ascii="Trebuchet MS" w:hAnsi="Trebuchet MS"/>
+          <w:color w:val="FF0000"/>
+          <w:sz w:val="24"/>
+          <w:szCs w:val="24"/>
+        </w:rPr>
+      </w:pPr>
+    </w:p>
+    <w:p>
+      <w:pPr>
+        <w:jc w:val="center"/>
+        <w:rPr>
+          <w:rFonts w:ascii="Trebuchet MS" w:hAnsi="Trebuchet MS"/>
+          <w:color w:val="FF0000"/>
+          <w:sz w:val="24"/>
+          <w:szCs w:val="24"/>
+        </w:rPr>
+      </w:pPr>
+    </w:p>
+    <w:p>
+      <w:pPr>
+        <w:jc w:val="center"/>
+        <w:rPr>
+          <w:rFonts w:ascii="Trebuchet MS" w:hAnsi="Trebuchet MS"/>
+          <w:color w:val="FF0000"/>
+          <w:sz w:val="24"/>
+          <w:szCs w:val="24"/>
+        </w:rPr>
+      </w:pPr>
+    </w:p>
+    <w:p>
+      <w:pPr>
+        <w:jc w:val="center"/>
+        <w:rPr>
+          <w:rFonts w:ascii="Trebuchet MS" w:hAnsi="Trebuchet MS"/>
+          <w:color w:val="FF0000"/>
+          <w:sz w:val="24"/>
+          <w:szCs w:val="24"/>
+        </w:rPr>
+      </w:pPr>
+    </w:p>
+    <w:p>
+      <w:pPr>
+        <w:jc w:val="center"/>
+        <w:rPr>
+          <w:rFonts w:ascii="Trebuchet MS" w:hAnsi="Trebuchet MS"/>
+          <w:color w:val="FF0000"/>
+          <w:sz w:val="24"/>
+          <w:szCs w:val="24"/>
+        </w:rPr>
+      </w:pPr>
+    </w:p>
+    <w:p>
+      <w:pPr>
+        <w:jc w:val="center"/>
+        <w:rPr>
+          <w:rFonts w:ascii="Trebuchet MS" w:hAnsi="Trebuchet MS"/>
+          <w:color w:val="FF0000"/>
+          <w:sz w:val="24"/>
+          <w:szCs w:val="24"/>
+        </w:rPr>
+      </w:pPr>
+    </w:p>
+    <w:p>
+      <w:pPr>
+        <w:jc w:val="center"/>
+        <w:rPr>
+          <w:rFonts w:ascii="Trebuchet MS" w:hAnsi="Trebuchet MS"/>
+          <w:color w:val="FF0000"/>
+          <w:sz w:val="24"/>
+          <w:szCs w:val="24"/>
+        </w:rPr>
+      </w:pPr>
+    </w:p>
+    <w:p>
+      <w:pPr>
+        <w:jc w:val="center"/>
+        <w:rPr>
+          <w:rFonts w:ascii="Trebuchet MS" w:hAnsi="Trebuchet MS"/>
+          <w:color w:val="FF0000"/>
+          <w:sz w:val="24"/>
+          <w:szCs w:val="24"/>
+        </w:rPr>
+      </w:pPr>
+    </w:p>
+    <w:p>
+      <w:pPr>
+        <w:jc w:val="center"/>
+        <w:rPr>
+          <w:rFonts w:ascii="Trebuchet MS" w:hAnsi="Trebuchet MS"/>
+          <w:color w:val="FF0000"/>
+          <w:sz w:val="24"/>
+          <w:szCs w:val="24"/>
+        </w:rPr>
+      </w:pPr>
+    </w:p>
+    <w:p>
+      <w:pPr>
+        <w:jc w:val="center"/>
+        <w:rPr>
+          <w:b/>
+          <w:bCs/>
+          <w:color w:val="000000" w:themeColor="text1"/>
+          <w:sz w:val="28"/>
+          <w:szCs w:val="28"/>
+          <w:u w:val="single"/>
+        </w:rPr>
+      </w:pPr>
+      <w:r>
+        <w:rPr>
+          <w:b/>
+          <w:bCs/>
+          <w:color w:val="000000" w:themeColor="text1"/>
+          <w:sz w:val="28"/>
+          <w:szCs w:val="28"/>
+          <w:u w:val="single"/>
+        </w:rPr>
+        <w:lastRenderedPageBreak/>
+        <w:t>Code with output</w:t>
+      </w:r>
+    </w:p>
+    <w:p>
+      <w:pPr>
+        <w:rPr>
+          <w:b/>
+          <w:bCs/>
+          <w:color w:val="000000" w:themeColor="text1"/>
+          <w:sz w:val="24"/>
+          <w:szCs w:val="24"/>
+        </w:rPr>
+      </w:pPr>
+      <w:r>
+        <w:rPr>
+          <w:b/>
+          <w:bCs/>
+          <w:color w:val="000000" w:themeColor="text1"/>
+          <w:sz w:val="24"/>
+          <w:szCs w:val="24"/>
+        </w:rPr>
+        <w:t xml:space="preserve">Html code </w:t>
+      </w:r>
+      <w:r>
+        <w:rPr>
+          <w:b/>
+          <w:bCs/>
+          <w:color w:val="000000" w:themeColor="text1"/>
+          <w:sz w:val="24"/>
+          <w:szCs w:val="24"/>
+        </w:rPr>
+        <w:sym w:font="Wingdings" w:char="F0E0"/>
+      </w:r>
+    </w:p>
+    <w:p>
+      <w:pPr>
+        <w:rPr>
+          <w:b/>
+          <w:bCs/>
+          <w:color w:val="000000" w:themeColor="text1"/>
+          <w:sz w:val="24"/>
+          <w:szCs w:val="24"/>
+        </w:rPr>
+      </w:pPr>
+    </w:p>
+    <w:p>
+      <w:pPr>
+        <w:rPr>
+          <w:b/>
+          <w:bCs/>
+          <w:color w:val="000000" w:themeColor="text1"/>
+          <w:sz w:val="24"/>
+          <w:szCs w:val="24"/>
+        </w:rPr>
+      </w:pPr>
+    </w:p>
+    <w:p>
+      <w:pPr>
+        <w:jc w:val="center"/>
+        <w:rPr>
+          <w:b/>
+          <w:bCs/>
+          <w:color w:val="000000" w:themeColor="text1"/>
+          <w:sz w:val="28"/>
+          <w:szCs w:val="28"/>
+          <w:u w:val="single"/>
+        </w:rPr>
+      </w:pPr>
+    </w:p>
+    <w:p>
+      <w:pPr>
+        <w:jc w:val="center"/>
+        <w:rPr>
+          <w:b/>
+          <w:bCs/>
+          <w:color w:val="000000" w:themeColor="text1"/>
+          <w:sz w:val="28"/>
+          <w:szCs w:val="28"/>
+          <w:u w:val="single"/>
+        </w:rPr>
+      </w:pPr>
+    </w:p>
+    <w:p>
+      <w:pPr>
+        <w:jc w:val="center"/>
+        <w:rPr>
+          <w:b/>
+          <w:bCs/>
+          <w:color w:val="000000" w:themeColor="text1"/>
+          <w:sz w:val="28"/>
+          <w:szCs w:val="28"/>
+          <w:u w:val="single"/>
+        </w:rPr>
+      </w:pPr>
+    </w:p>
+    <w:p>
+      <w:pPr>
+        <w:jc w:val="center"/>
+        <w:rPr>
+          <w:b/>
+          <w:bCs/>
+          <w:color w:val="000000" w:themeColor="text1"/>
+          <w:sz w:val="28"/>
+          <w:szCs w:val="28"/>
+          <w:u w:val="single"/>
+        </w:rPr>
+      </w:pPr>
+    </w:p>
+    <w:p>
+      <w:pPr>
+        <w:jc w:val="center"/>
+        <w:rPr>
+          <w:b/>
+          <w:bCs/>
+          <w:color w:val="000000" w:themeColor="text1"/>
+          <w:sz w:val="28"/>
+          <w:szCs w:val="28"/>
+          <w:u w:val="single"/>
+        </w:rPr>
+      </w:pPr>
+    </w:p>
+    <w:p>
+      <w:pPr>
+        <w:jc w:val="center"/>
+        <w:rPr>
+          <w:b/>
+          <w:bCs/>
+          <w:color w:val="000000" w:themeColor="text1"/>
+          <w:sz w:val="28"/>
+          <w:szCs w:val="28"/>
+          <w:u w:val="single"/>
+        </w:rPr>
+      </w:pPr>
+    </w:p>
+    <w:p>
+      <w:pPr>
+        <w:jc w:val="center"/>
+        <w:rPr>
+          <w:b/>
+          <w:bCs/>
+          <w:color w:val="000000" w:themeColor="text1"/>
+          <w:sz w:val="28"/>
+          <w:szCs w:val="28"/>
+          <w:u w:val="single"/>
+        </w:rPr>
+      </w:pPr>
+    </w:p>
+    <w:p>
+      <w:pPr>
+        <w:jc w:val="center"/>
+        <w:rPr>
+          <w:b/>
+          <w:bCs/>
+          <w:color w:val="000000" w:themeColor="text1"/>
+          <w:sz w:val="28"/>
+          <w:szCs w:val="28"/>
+          <w:u w:val="single"/>
+        </w:rPr>
+      </w:pPr>
+    </w:p>
+    <w:p>
+      <w:pPr>
+        <w:jc w:val="center"/>
+        <w:rPr>
+          <w:b/>
+          <w:bCs/>
+          <w:color w:val="000000" w:themeColor="text1"/>
+          <w:sz w:val="28"/>
+          <w:szCs w:val="28"/>
+          <w:u w:val="single"/>
+        </w:rPr>
+      </w:pPr>
+    </w:p>
+    <w:p>
+      <w:pPr>
+        <w:jc w:val="center"/>
+        <w:rPr>
+          <w:b/>
+          <w:bCs/>
+          <w:color w:val="000000" w:themeColor="text1"/>
+          <w:sz w:val="28"/>
+          <w:szCs w:val="28"/>
+          <w:u w:val="single"/>
+        </w:rPr>
+      </w:pPr>
+    </w:p>
+    <w:p>
+      <w:pPr>
+        <w:jc w:val="center"/>
+        <w:rPr>
+          <w:b/>
+          <w:bCs/>
+          <w:color w:val="000000" w:themeColor="text1"/>
+          <w:sz w:val="28"/>
+          <w:szCs w:val="28"/>
+          <w:u w:val="single"/>
+        </w:rPr>
+      </w:pPr>
+    </w:p>
+    <w:p>
+      <w:pPr>
+        <w:jc w:val="center"/>
+        <w:rPr>
+          <w:b/>
+          <w:bCs/>
+          <w:color w:val="000000" w:themeColor="text1"/>
+          <w:sz w:val="28"/>
+          <w:szCs w:val="28"/>
+          <w:u w:val="single"/>
+        </w:rPr>
+      </w:pPr>
+    </w:p>
+    <w:p>
+      <w:pPr>
+        <w:jc w:val="center"/>
+        <w:rPr>
+          <w:b/>
+          <w:bCs/>
+          <w:color w:val="000000" w:themeColor="text1"/>
+          <w:sz w:val="28"/>
+          <w:szCs w:val="28"/>
+          <w:u w:val="single"/>
+        </w:rPr>
+      </w:pPr>
+    </w:p>
+    <w:p>
+      <w:pPr>
+        <w:jc w:val="center"/>
+        <w:rPr>
+          <w:b/>
+          <w:bCs/>
+          <w:color w:val="000000" w:themeColor="text1"/>
+          <w:sz w:val="28"/>
+          <w:szCs w:val="28"/>
+          <w:u w:val="single"/>
+        </w:rPr>
+      </w:pPr>
+    </w:p>
+    <w:p>
+      <w:pPr>
+        <w:jc w:val="center"/>
+        <w:rPr>
+          <w:b/>
+          <w:bCs/>
+          <w:color w:val="000000" w:themeColor="text1"/>
+          <w:sz w:val="28"/>
+          <w:szCs w:val="28"/>
+          <w:u w:val="single"/>
+        </w:rPr>
+      </w:pPr>
+    </w:p>
+    <w:p>
+      <w:pPr>
+        <w:jc w:val="center"/>
+        <w:rPr>
+          <w:b/>
+          <w:bCs/>
+          <w:color w:val="000000" w:themeColor="text1"/>
+          <w:sz w:val="28"/>
+          <w:szCs w:val="28"/>
+          <w:u w:val="single"/>
+        </w:rPr>
+      </w:pPr>
+    </w:p>
+    <w:p>
+      <w:pPr>
+        <w:jc w:val="center"/>
+        <w:rPr>
+          <w:b/>
+          <w:bCs/>
+          <w:color w:val="000000" w:themeColor="text1"/>
+          <w:sz w:val="28"/>
+          <w:szCs w:val="28"/>
+          <w:u w:val="single"/>
+        </w:rPr>
+      </w:pPr>
+    </w:p>
+    <w:p>
+      <w:pPr>
+        <w:jc w:val="center"/>
+        <w:rPr>
+          <w:b/>
+          <w:bCs/>
+          <w:color w:val="000000" w:themeColor="text1"/>
+          <w:sz w:val="28"/>
+          <w:szCs w:val="28"/>
+          <w:u w:val="single"/>
+        </w:rPr>
+      </w:pPr>
+    </w:p>
+    <w:p>
+      <w:pPr>
+        <w:jc w:val="center"/>
+        <w:rPr>
+          <w:b/>
+          <w:bCs/>
+          <w:color w:val="000000" w:themeColor="text1"/>
+          <w:sz w:val="28"/>
+          <w:szCs w:val="28"/>
+          <w:u w:val="single"/>
+        </w:rPr>
+      </w:pPr>
+    </w:p>
+    <w:p>
+      <w:pPr>
+        <w:jc w:val="center"/>
+        <w:rPr>
+          <w:b/>
+          <w:bCs/>
+          <w:color w:val="000000" w:themeColor="text1"/>
+          <w:sz w:val="28"/>
+          <w:szCs w:val="28"/>
+          <w:u w:val="single"/>
+        </w:rPr>
+      </w:pPr>
+    </w:p>
+    <w:p>
+      <w:pPr>
+        <w:jc w:val="center"/>
+        <w:rPr>
+          <w:b/>
+          <w:bCs/>
+          <w:color w:val="000000" w:themeColor="text1"/>
+          <w:sz w:val="28"/>
+          <w:szCs w:val="28"/>
+          <w:u w:val="single"/>
+        </w:rPr>
+      </w:pPr>
+    </w:p>
+    <w:p>
+      <w:pPr>
+        <w:jc w:val="center"/>
+        <w:rPr>
+          <w:b/>
+          <w:bCs/>
+          <w:color w:val="000000" w:themeColor="text1"/>
+          <w:sz w:val="28"/>
+          <w:szCs w:val="28"/>
+          <w:u w:val="single"/>
+        </w:rPr>
+      </w:pPr>
+    </w:p>
+    <w:p>
+      <w:pPr>
+        <w:jc w:val="center"/>
+        <w:rPr>
+          <w:b/>
+          <w:bCs/>
+          <w:color w:val="000000" w:themeColor="text1"/>
+          <w:sz w:val="28"/>
+          <w:szCs w:val="28"/>
+          <w:u w:val="single"/>
+        </w:rPr>
+      </w:pPr>
+    </w:p>
+    <w:p>
+      <w:pPr>
+        <w:jc w:val="center"/>
+        <w:rPr>
+          <w:b/>
+          <w:bCs/>
+          <w:color w:val="000000" w:themeColor="text1"/>
+          <w:sz w:val="28"/>
+          <w:szCs w:val="28"/>
+          <w:u w:val="single"/>
+        </w:rPr>
+      </w:pPr>
+    </w:p>
+    <w:p>
+      <w:pPr>
+        <w:jc w:val="center"/>
+        <w:rPr>
+          <w:b/>
+          <w:bCs/>
+          <w:color w:val="000000" w:themeColor="text1"/>
+          <w:sz w:val="28"/>
+          <w:szCs w:val="28"/>
+          <w:u w:val="single"/>
+        </w:rPr>
+      </w:pPr>
+    </w:p>
+    <w:p>
+      <w:pPr>
+        <w:jc w:val="center"/>
+        <w:rPr>
+          <w:b/>
+          <w:bCs/>
+          <w:color w:val="000000" w:themeColor="text1"/>
+          <w:sz w:val="28"/>
+          <w:szCs w:val="28"/>
+          <w:u w:val="single"/>
+        </w:rPr>
+      </w:pPr>
+    </w:p>
+    <w:p>
+      <w:pPr>
+        <w:jc w:val="center"/>
+        <w:rPr>
+          <w:b/>
+          <w:bCs/>
+          <w:color w:val="000000" w:themeColor="text1"/>
+          <w:sz w:val="28"/>
+          <w:szCs w:val="28"/>
+          <w:u w:val="single"/>
+        </w:rPr>
+      </w:pPr>
+    </w:p>
+    <w:p>
+      <w:pPr>
+        <w:jc w:val="center"/>
+        <w:rPr>
+          <w:b/>
+          <w:bCs/>
+          <w:color w:val="000000" w:themeColor="text1"/>
+          <w:sz w:val="28"/>
+          <w:szCs w:val="28"/>
+          <w:u w:val="single"/>
+        </w:rPr>
+      </w:pPr>
+    </w:p>
+    <w:p>
+      <w:pPr>
+        <w:jc w:val="center"/>
+        <w:rPr>
+          <w:b/>
+          <w:bCs/>
+          <w:color w:val="000000" w:themeColor="text1"/>
+          <w:sz w:val="28"/>
+          <w:szCs w:val="28"/>
+          <w:u w:val="single"/>
+        </w:rPr>
+      </w:pPr>
+    </w:p>
+    <w:p>
+      <w:pPr>
+        <w:jc w:val="center"/>
+        <w:rPr>
+          <w:b/>
+          <w:bCs/>
+          <w:color w:val="000000" w:themeColor="text1"/>
+          <w:sz w:val="28"/>
+          <w:szCs w:val="28"/>
+          <w:u w:val="single"/>
+        </w:rPr>
+      </w:pPr>
+    </w:p>
+    <w:p>
+      <w:pPr>
+        <w:jc w:val="center"/>
+        <w:rPr>
+          <w:b/>
+          <w:bCs/>
+          <w:color w:val="000000" w:themeColor="text1"/>
+          <w:sz w:val="28"/>
+          <w:szCs w:val="28"/>
+          <w:u w:val="single"/>
+        </w:rPr>
+      </w:pPr>
+    </w:p>
+    <w:p>
+      <w:pPr>
+        <w:jc w:val="center"/>
+        <w:rPr>
+          <w:b/>
+          <w:bCs/>
+          <w:color w:val="000000" w:themeColor="text1"/>
+          <w:sz w:val="28"/>
+          <w:szCs w:val="28"/>
+          <w:u w:val="single"/>
+        </w:rPr>
+      </w:pPr>
+    </w:p>
+    <w:p>
+      <w:pPr>
+        <w:jc w:val="center"/>
+        <w:rPr>
+          <w:b/>
+          <w:bCs/>
+          <w:color w:val="000000" w:themeColor="text1"/>
+          <w:sz w:val="28"/>
+          <w:szCs w:val="28"/>
+          <w:u w:val="single"/>
+        </w:rPr>
+      </w:pPr>
+    </w:p>
+    <w:p>
+      <w:pPr>
+        <w:jc w:val="center"/>
+        <w:rPr>
+          <w:b/>
+          <w:bCs/>
+          <w:color w:val="000000" w:themeColor="text1"/>
+          <w:sz w:val="28"/>
+          <w:szCs w:val="28"/>
+          <w:u w:val="single"/>
+        </w:rPr>
+      </w:pPr>
+    </w:p>
+    <w:p>
+      <w:pPr>
+        <w:jc w:val="center"/>
+        <w:rPr>
+          <w:b/>
+          <w:bCs/>
+          <w:color w:val="000000" w:themeColor="text1"/>
+          <w:sz w:val="28"/>
+          <w:szCs w:val="28"/>
+          <w:u w:val="single"/>
+        </w:rPr>
+      </w:pPr>
+    </w:p>
+    <w:p>
+      <w:pPr>
+        <w:jc w:val="center"/>
+        <w:rPr>
+          <w:b/>
+          <w:bCs/>
+          <w:color w:val="000000" w:themeColor="text1"/>
+          <w:sz w:val="28"/>
+          <w:szCs w:val="28"/>
+          <w:u w:val="single"/>
+        </w:rPr>
+      </w:pPr>
+    </w:p>
+    <w:p>
+      <w:pPr>
+        <w:jc w:val="center"/>
+        <w:rPr>
+          <w:b/>
+          <w:bCs/>
+          <w:color w:val="000000" w:themeColor="text1"/>
+          <w:sz w:val="28"/>
+          <w:szCs w:val="28"/>
+          <w:u w:val="single"/>
+        </w:rPr>
+      </w:pPr>
+    </w:p>
+    <w:p>
+      <w:pPr>
+        <w:jc w:val="center"/>
+        <w:rPr>
+          <w:b/>
+          <w:bCs/>
+          <w:color w:val="000000" w:themeColor="text1"/>
+          <w:sz w:val="28"/>
+          <w:szCs w:val="28"/>
+          <w:u w:val="single"/>
+        </w:rPr>
+      </w:pPr>
+    </w:p>
+    <w:p>
+      <w:pPr>
+        <w:jc w:val="center"/>
+        <w:rPr>
+          <w:b/>
+          <w:bCs/>
+          <w:color w:val="000000" w:themeColor="text1"/>
+          <w:sz w:val="28"/>
+          <w:szCs w:val="28"/>
+          <w:u w:val="single"/>
+        </w:rPr>
+      </w:pPr>
+    </w:p>
+    <w:p>
+      <w:pPr>
+        <w:jc w:val="center"/>
+        <w:rPr>
+          <w:b/>
+          <w:bCs/>
+          <w:color w:val="000000" w:themeColor="text1"/>
+          <w:sz w:val="28"/>
+          <w:szCs w:val="28"/>
+          <w:u w:val="single"/>
+        </w:rPr>
+      </w:pPr>
+      <w:r>
+        <w:rPr>
+          <w:b/>
+          <w:bCs/>
+          <w:color w:val="000000" w:themeColor="text1"/>
+          <w:sz w:val="28"/>
+          <w:szCs w:val="28"/>
+          <w:u w:val="single"/>
+        </w:rPr>
+        <w:t xml:space="preserve">Conclusion with future scope </w:t>
+      </w:r>
     </w:p>
     <w:sectPr>
       <w:pgSz w:w="12240" w:h="15840"/>

</xml_diff>